<commit_message>
Continued testing and its working on new add charge.
</commit_message>
<xml_diff>
--- a/resources/Saved/21TRD09246_Traffic Judgment Entry.docx
+++ b/resources/Saved/21TRD09246_Traffic Judgment Entry.docx
@@ -464,7 +464,6 @@
         <w:jc w:val="center"/>
         <w:rPr>
           <w:rFonts w:ascii="Palatino Linotype" w:hAnsi="Palatino Linotype"/>
-          <w:bCs/>
           <w:sz w:val="20"/>
           <w:szCs w:val="20"/>
         </w:rPr>
@@ -478,40 +477,7 @@
           <w:szCs w:val="20"/>
           <w:u w:val="single"/>
         </w:rPr>
-        <w:t>MAGISTRATE</w:t>
-      </w:r>
-      <w:r>
-        <w:rPr>
-          <w:rFonts w:ascii="Palatino Linotype" w:hAnsi="Palatino Linotype"/>
-          <w:b/>
-          <w:bCs/>
-          <w:sz w:val="20"/>
-          <w:szCs w:val="20"/>
-          <w:u w:val="single"/>
-        </w:rPr>
-        <w:t>’S</w:t>
-      </w:r>
-      <w:r>
-        <w:rPr>
-          <w:rFonts w:ascii="Palatino Linotype" w:hAnsi="Palatino Linotype"/>
-          <w:b/>
-          <w:bCs/>
-          <w:sz w:val="20"/>
-          <w:szCs w:val="20"/>
-          <w:u w:val="single"/>
-        </w:rPr>
-        <w:t xml:space="preserve"> </w:t>
-      </w:r>
-      <w:r>
-        <w:rPr>
-          <w:rFonts w:ascii="Palatino Linotype" w:hAnsi="Palatino Linotype"/>
-          <w:b/>
-          <w:bCs/>
-          <w:sz w:val="20"/>
-          <w:szCs w:val="20"/>
-          <w:u w:val="single"/>
-        </w:rPr>
-        <w:t xml:space="preserve">DECISION</w:t>
+        <w:t xml:space="preserve">FINAL JUDGMENT ENTRY</w:t>
       </w:r>
     </w:p>
     <w:p>
@@ -533,14 +499,6 @@
         </w:rPr>
         <w:t xml:space="preserve"/>
       </w:r>
-      <w:r>
-        <w:rPr>
-          <w:rFonts w:ascii="Palatino Linotype" w:hAnsi="Palatino Linotype"/>
-          <w:sz w:val="20"/>
-          <w:szCs w:val="20"/>
-        </w:rPr>
-        <w:tab/>
-      </w:r>
     </w:p>
     <w:p>
       <w:pPr>
@@ -559,7 +517,75 @@
           <w:sz w:val="20"/>
           <w:szCs w:val="20"/>
         </w:rPr>
-        <w:t xml:space="preserve">Defendant, having failed to complete the terms of the License Evaluation and Assistance Program and having previously plead guilty to the charge(s) listed below, appeared in Court for sentencing on February 06, 2022. </w:t>
+        <w:t xml:space="preserve"/>
+      </w:r>
+      <w:r>
+        <w:rPr>
+          <w:rFonts w:ascii="Palatino Linotype" w:hAnsi="Palatino Linotype"/>
+          <w:sz w:val="20"/>
+          <w:szCs w:val="20"/>
+          <w:lang w:val="en-CA"/>
+        </w:rPr>
+        <w:fldChar w:fldCharType="begin"/>
+      </w:r>
+      <w:r>
+        <w:rPr>
+          <w:rFonts w:ascii="Palatino Linotype" w:hAnsi="Palatino Linotype"/>
+          <w:sz w:val="20"/>
+          <w:szCs w:val="20"/>
+          <w:lang w:val="en-CA"/>
+        </w:rPr>
+        <w:instrText xml:space="preserve"> SEQ CHAPTER \h \r 1</w:instrText>
+      </w:r>
+      <w:r>
+        <w:rPr>
+          <w:rFonts w:ascii="Palatino Linotype" w:hAnsi="Palatino Linotype"/>
+          <w:sz w:val="20"/>
+          <w:szCs w:val="20"/>
+          <w:lang w:val="en-CA"/>
+        </w:rPr>
+        <w:fldChar w:fldCharType="end"/>
+      </w:r>
+      <w:r>
+        <w:rPr>
+          <w:rFonts w:ascii="Palatino Linotype" w:hAnsi="Palatino Linotype"/>
+          <w:sz w:val="20"/>
+          <w:szCs w:val="20"/>
+          <w:lang w:val="en-CA"/>
+        </w:rPr>
+        <w:t>Defendant appeared in Court</w:t>
+      </w:r>
+      <w:r>
+        <w:rPr>
+          <w:rFonts w:ascii="Palatino Linotype" w:hAnsi="Palatino Linotype"/>
+          <w:sz w:val="20"/>
+          <w:szCs w:val="20"/>
+        </w:rPr>
+        <w:t xml:space="preserve"> for </w:t>
+      </w:r>
+      <w:r>
+        <w:rPr>
+          <w:rFonts w:ascii="Palatino Linotype" w:hAnsi="Palatino Linotype"/>
+          <w:sz w:val="20"/>
+          <w:szCs w:val="20"/>
+        </w:rPr>
+        <w:t xml:space="preserve">arraignment</w:t>
+      </w:r>
+      <w:r>
+        <w:rPr>
+          <w:rFonts w:ascii="Palatino Linotype" w:hAnsi="Palatino Linotype"/>
+          <w:sz w:val="20"/>
+          <w:szCs w:val="20"/>
+        </w:rPr>
+        <w:t xml:space="preserve"> on February 06, 2022.</w:t>
+      </w:r>
+      <w:r>
+        <w:rPr>
+          <w:rFonts w:ascii="Palatino Linotype" w:hAnsi="Palatino Linotype"/>
+          <w:sz w:val="20"/>
+          <w:szCs w:val="20"/>
+        </w:rPr>
+        <w:t xml:space="preserve"> </w:t>
       </w:r>
       <w:r>
         <w:rPr>
@@ -568,11 +594,30 @@
           <w:sz w:val="20"/>
           <w:szCs w:val="20"/>
         </w:rPr>
-        <w:t xml:space="preserve">Defendant waived right to counsel. </w:t>
-      </w:r>
-      <w:r>
-        <w:rPr>
-          <w:rFonts w:ascii="Palatino Linotype" w:hAnsi="Palatino Linotype"/>
+        <w:t xml:space="preserve">Defendant waived right to counsel.</w:t>
+      </w:r>
+      <w:r>
+        <w:rPr>
+          <w:rFonts w:ascii="Palatino Linotype" w:hAnsi="Palatino Linotype"/>
+          <w:bCs/>
+          <w:sz w:val="20"/>
+          <w:szCs w:val="20"/>
+        </w:rPr>
+        <w:t xml:space="preserve"> </w:t>
+      </w:r>
+      <w:r>
+        <w:rPr>
+          <w:rFonts w:ascii="Palatino Linotype" w:hAnsi="Palatino Linotype"/>
+          <w:bCs/>
+          <w:sz w:val="20"/>
+          <w:szCs w:val="20"/>
+        </w:rPr>
+        <w:t xml:space="preserve"/>
+      </w:r>
+      <w:r>
+        <w:rPr>
+          <w:rFonts w:ascii="Palatino Linotype" w:hAnsi="Palatino Linotype"/>
+          <w:bCs/>
           <w:sz w:val="20"/>
           <w:szCs w:val="20"/>
         </w:rPr>
@@ -588,6 +633,123 @@
           <w:szCs w:val="20"/>
         </w:rPr>
       </w:pPr>
+    </w:p>
+    <w:p>
+      <w:pPr>
+        <w:jc w:val="both"/>
+        <w:rPr>
+          <w:rFonts w:ascii="Palatino Linotype" w:hAnsi="Palatino Linotype"/>
+          <w:sz w:val="20"/>
+          <w:szCs w:val="20"/>
+        </w:rPr>
+      </w:pPr>
+      <w:r>
+        <w:rPr>
+          <w:rFonts w:ascii="Palatino Linotype" w:hAnsi="Palatino Linotype"/>
+          <w:sz w:val="20"/>
+          <w:szCs w:val="20"/>
+        </w:rPr>
+        <w:t>The Court explained that Defendant was charged with the offense</w:t>
+      </w:r>
+      <w:r>
+        <w:rPr>
+          <w:rFonts w:ascii="Palatino Linotype" w:hAnsi="Palatino Linotype"/>
+          <w:sz w:val="20"/>
+          <w:szCs w:val="20"/>
+        </w:rPr>
+        <w:t>(</w:t>
+      </w:r>
+      <w:r>
+        <w:rPr>
+          <w:rFonts w:ascii="Palatino Linotype" w:hAnsi="Palatino Linotype"/>
+          <w:sz w:val="20"/>
+          <w:szCs w:val="20"/>
+        </w:rPr>
+        <w:t>s</w:t>
+      </w:r>
+      <w:r>
+        <w:rPr>
+          <w:rFonts w:ascii="Palatino Linotype" w:hAnsi="Palatino Linotype"/>
+          <w:sz w:val="20"/>
+          <w:szCs w:val="20"/>
+        </w:rPr>
+        <w:t>)</w:t>
+      </w:r>
+      <w:r>
+        <w:rPr>
+          <w:rFonts w:ascii="Palatino Linotype" w:hAnsi="Palatino Linotype"/>
+          <w:sz w:val="20"/>
+          <w:szCs w:val="20"/>
+        </w:rPr>
+        <w:t xml:space="preserve"> set fo</w:t>
+      </w:r>
+      <w:r>
+        <w:rPr>
+          <w:rFonts w:ascii="Palatino Linotype" w:hAnsi="Palatino Linotype"/>
+          <w:sz w:val="20"/>
+          <w:szCs w:val="20"/>
+        </w:rPr>
+        <w:t>rth below. The Defendant</w:t>
+      </w:r>
+      <w:r>
+        <w:rPr>
+          <w:rFonts w:ascii="Palatino Linotype" w:hAnsi="Palatino Linotype"/>
+          <w:sz w:val="20"/>
+          <w:szCs w:val="20"/>
+        </w:rPr>
+        <w:t xml:space="preserve"> understood the nature of the charge(s), all constitutional rights, and the effects of a plea</w:t>
+      </w:r>
+      <w:r>
+        <w:rPr>
+          <w:rFonts w:ascii="Palatino Linotype" w:hAnsi="Palatino Linotype"/>
+          <w:sz w:val="20"/>
+          <w:szCs w:val="20"/>
+        </w:rPr>
+        <w:t>. Following allocution, Defendant</w:t>
+      </w:r>
+      <w:r>
+        <w:rPr>
+          <w:rFonts w:ascii="Palatino Linotype" w:hAnsi="Palatino Linotype"/>
+          <w:sz w:val="20"/>
+          <w:szCs w:val="20"/>
+        </w:rPr>
+        <w:t xml:space="preserve"> entered a plea(s) to the charge(s) as set forth in the chart below. </w:t>
+      </w:r>
+      <w:r>
+        <w:rPr>
+          <w:rFonts w:ascii="Palatino Linotype" w:hAnsi="Palatino Linotype"/>
+          <w:sz w:val="20"/>
+          <w:szCs w:val="20"/>
+        </w:rPr>
+        <w:t xml:space="preserve">The Court advised that if Defendant is not a United States citizen any plea or conviction could result in deportation, exclusion from admission into the United States, or denial of naturalization under United States law. </w:t>
+      </w:r>
+      <w:r>
+        <w:rPr>
+          <w:rFonts w:ascii="Palatino Linotype" w:hAnsi="Palatino Linotype"/>
+          <w:vanish/>
+          <w:sz w:val="20"/>
+          <w:szCs w:val="20"/>
+        </w:rPr>
+        <w:t xml:space="preserve">R.C. 2943.031 </w:t>
+      </w:r>
+      <w:r>
+        <w:rPr>
+          <w:rFonts w:ascii="Palatino Linotype" w:hAnsi="Palatino Linotype"/>
+          <w:sz w:val="20"/>
+          <w:szCs w:val="20"/>
+        </w:rPr>
+        <w:t xml:space="preserve">The Court, finding that the Defendant entered the plea knowingly, intelligently, and voluntarily, accepted the plea and entered the following </w:t>
+      </w:r>
+      <w:proofErr w:type="gramStart"/>
+      <w:r>
+        <w:rPr>
+          <w:rFonts w:ascii="Palatino Linotype" w:hAnsi="Palatino Linotype"/>
+          <w:sz w:val="20"/>
+          <w:szCs w:val="20"/>
+        </w:rPr>
+        <w:t xml:space="preserve">sentence:</w:t>
+      </w:r>
+      <w:proofErr w:type="gramEnd"/>
       <w:r>
         <w:rPr>
           <w:rFonts w:ascii="Palatino Linotype" w:hAnsi="Palatino Linotype"/>
@@ -596,6 +758,15 @@
         </w:rPr>
         <w:t xml:space="preserve"/>
       </w:r>
+    </w:p>
+    <w:p>
+      <w:pPr>
+        <w:rPr>
+          <w:rFonts w:ascii="Palatino Linotype" w:hAnsi="Palatino Linotype"/>
+          <w:sz w:val="20"/>
+          <w:szCs w:val="20"/>
+        </w:rPr>
+      </w:pPr>
     </w:p>
     <w:tbl>
       <w:tblPr>
@@ -684,7 +855,7 @@
                 <w:sz w:val="20"/>
                 <w:szCs w:val="20"/>
               </w:rPr>
-              <w:t xml:space="preserve">1ST SPEED IN 1 YR &gt;70MPH</w:t>
+              <w:t xml:space="preserve">Failure to Reinstate</w:t>
             </w:r>
           </w:p>
         </w:tc>
@@ -765,7 +936,7 @@
                 <w:sz w:val="20"/>
                 <w:szCs w:val="20"/>
               </w:rPr>
-              <w:t xml:space="preserve">4511.21D4</w:t>
+              <w:t xml:space="preserve">4510.21</w:t>
             </w:r>
           </w:p>
         </w:tc>
@@ -808,7 +979,6 @@
                 <w:sz w:val="20"/>
                 <w:szCs w:val="20"/>
               </w:rPr>
-              <w:lastRenderedPageBreak/>
               <w:t>Degree</w:t>
             </w:r>
           </w:p>
@@ -847,7 +1017,7 @@
                 <w:sz w:val="20"/>
                 <w:szCs w:val="20"/>
               </w:rPr>
-              <w:t xml:space="preserve">No Data</w:t>
+              <w:t xml:space="preserve">Unclassified Misdemeanor</w:t>
             </w:r>
           </w:p>
         </w:tc>
@@ -890,6 +1060,7 @@
                 <w:sz w:val="20"/>
                 <w:szCs w:val="20"/>
               </w:rPr>
+              <w:lastRenderedPageBreak/>
               <w:t>Plea</w:t>
             </w:r>
           </w:p>
@@ -1196,188 +1367,6 @@
           </w:p>
         </w:tc>
       </w:tr>
-      <w:tr>
-        <w:trPr>
-          <w:jc w:val="center"/>
-        </w:trPr>
-        <w:tc>
-          <w:tcPr>
-            <w:tcW w:w="1801" w:type="dxa"/>
-          </w:tcPr>
-          <w:p>
-            <w:pPr>
-              <w:tabs>
-                <w:tab w:val="left" w:pos="-1080"/>
-                <w:tab w:val="left" w:pos="-720"/>
-                <w:tab w:val="left" w:pos="0"/>
-                <w:tab w:val="left" w:pos="720"/>
-                <w:tab w:val="left" w:pos="1440"/>
-                <w:tab w:val="left" w:pos="2160"/>
-                <w:tab w:val="left" w:pos="2880"/>
-                <w:tab w:val="left" w:pos="3600"/>
-                <w:tab w:val="left" w:pos="4320"/>
-                <w:tab w:val="left" w:pos="4680"/>
-              </w:tabs>
-              <w:rPr>
-                <w:rFonts w:ascii="Palatino Linotype" w:hAnsi="Palatino Linotype"/>
-                <w:b/>
-                <w:bCs/>
-                <w:sz w:val="20"/>
-                <w:szCs w:val="20"/>
-              </w:rPr>
-            </w:pPr>
-            <w:r>
-              <w:rPr>
-                <w:rFonts w:ascii="Palatino Linotype" w:hAnsi="Palatino Linotype"/>
-                <w:b/>
-                <w:bCs/>
-                <w:sz w:val="20"/>
-                <w:szCs w:val="20"/>
-              </w:rPr>
-              <w:t>Jail Days</w:t>
-            </w:r>
-          </w:p>
-        </w:tc>
-        <w:tc>
-          <w:tcPr>
-            <w:tcW w:w="3289" w:type="dxa"/>
-          </w:tcPr>
-          <w:p>
-            <w:pPr>
-              <w:tabs>
-                <w:tab w:val="left" w:pos="-1080"/>
-                <w:tab w:val="left" w:pos="-720"/>
-                <w:tab w:val="left" w:pos="0"/>
-                <w:tab w:val="left" w:pos="720"/>
-                <w:tab w:val="left" w:pos="1440"/>
-                <w:tab w:val="left" w:pos="2160"/>
-                <w:tab w:val="left" w:pos="2880"/>
-                <w:tab w:val="left" w:pos="3600"/>
-                <w:tab w:val="left" w:pos="4320"/>
-                <w:tab w:val="left" w:pos="4680"/>
-              </w:tabs>
-              <w:rPr>
-                <w:rFonts w:ascii="Palatino Linotype" w:hAnsi="Palatino Linotype"/>
-                <w:b/>
-                <w:bCs/>
-                <w:sz w:val="20"/>
-                <w:szCs w:val="20"/>
-              </w:rPr>
-            </w:pPr>
-            <w:r>
-              <w:rPr>
-                <w:rFonts w:ascii="Palatino Linotype" w:hAnsi="Palatino Linotype"/>
-                <w:b/>
-                <w:bCs/>
-                <w:sz w:val="20"/>
-                <w:szCs w:val="20"/>
-              </w:rPr>
-              <w:t xml:space="preserve">None</w:t>
-            </w:r>
-          </w:p>
-        </w:tc>
-      </w:tr>
-      <w:tr>
-        <w:trPr>
-          <w:jc w:val="center"/>
-        </w:trPr>
-        <w:tc>
-          <w:tcPr>
-            <w:tcW w:w="1801" w:type="dxa"/>
-          </w:tcPr>
-          <w:p>
-            <w:pPr>
-              <w:tabs>
-                <w:tab w:val="left" w:pos="-1080"/>
-                <w:tab w:val="left" w:pos="-720"/>
-                <w:tab w:val="left" w:pos="0"/>
-                <w:tab w:val="left" w:pos="720"/>
-                <w:tab w:val="left" w:pos="1440"/>
-                <w:tab w:val="left" w:pos="2160"/>
-                <w:tab w:val="left" w:pos="2880"/>
-                <w:tab w:val="left" w:pos="3600"/>
-                <w:tab w:val="left" w:pos="4320"/>
-                <w:tab w:val="left" w:pos="4680"/>
-              </w:tabs>
-              <w:rPr>
-                <w:rFonts w:ascii="Palatino Linotype" w:hAnsi="Palatino Linotype"/>
-                <w:b/>
-                <w:bCs/>
-                <w:sz w:val="20"/>
-                <w:szCs w:val="20"/>
-              </w:rPr>
-            </w:pPr>
-            <w:r>
-              <w:rPr>
-                <w:rFonts w:ascii="Palatino Linotype" w:hAnsi="Palatino Linotype"/>
-                <w:b/>
-                <w:bCs/>
-                <w:sz w:val="20"/>
-                <w:szCs w:val="20"/>
-              </w:rPr>
-              <w:t>Jail Days</w:t>
-            </w:r>
-            <w:r>
-              <w:rPr>
-                <w:rFonts w:ascii="Palatino Linotype" w:hAnsi="Palatino Linotype"/>
-                <w:b/>
-                <w:bCs/>
-                <w:sz w:val="20"/>
-                <w:szCs w:val="20"/>
-              </w:rPr>
-              <w:t xml:space="preserve"> </w:t>
-            </w:r>
-            <w:r>
-              <w:rPr>
-                <w:rFonts w:ascii="Palatino Linotype" w:hAnsi="Palatino Linotype"/>
-                <w:b/>
-                <w:bCs/>
-                <w:sz w:val="20"/>
-                <w:szCs w:val="20"/>
-              </w:rPr>
-              <w:t>Suspended</w:t>
-            </w:r>
-          </w:p>
-        </w:tc>
-        <w:tc>
-          <w:tcPr>
-            <w:tcW w:w="3289" w:type="dxa"/>
-          </w:tcPr>
-          <w:p>
-            <w:pPr>
-              <w:tabs>
-                <w:tab w:val="left" w:pos="-1080"/>
-                <w:tab w:val="left" w:pos="-720"/>
-                <w:tab w:val="left" w:pos="0"/>
-                <w:tab w:val="left" w:pos="720"/>
-                <w:tab w:val="left" w:pos="1440"/>
-                <w:tab w:val="left" w:pos="2160"/>
-                <w:tab w:val="left" w:pos="2880"/>
-                <w:tab w:val="left" w:pos="3600"/>
-                <w:tab w:val="left" w:pos="4320"/>
-                <w:tab w:val="left" w:pos="4680"/>
-              </w:tabs>
-              <w:rPr>
-                <w:rFonts w:ascii="Palatino Linotype" w:hAnsi="Palatino Linotype"/>
-                <w:b/>
-                <w:bCs/>
-                <w:sz w:val="20"/>
-                <w:szCs w:val="20"/>
-              </w:rPr>
-            </w:pPr>
-            <w:r>
-              <w:rPr>
-                <w:rFonts w:ascii="Palatino Linotype" w:hAnsi="Palatino Linotype"/>
-                <w:b/>
-                <w:bCs/>
-                <w:sz w:val="20"/>
-                <w:szCs w:val="20"/>
-              </w:rPr>
-              <w:t xml:space="preserve">None</w:t>
-            </w:r>
-          </w:p>
-        </w:tc>
-      </w:tr>
     </w:tbl>
     <w:p>
       <w:pPr>
@@ -1441,7 +1430,7 @@
           <w:szCs w:val="20"/>
           <w:u w:val="single"/>
         </w:rPr>
-        <w:t xml:space="preserve">Court costs are assessed for the highest degree charge in this</w:t>
+        <w:t>Court costs are assessed for the highest degree charge in this</w:t>
       </w:r>
       <w:r>
         <w:rPr>
@@ -1461,14 +1450,6 @@
           <w:szCs w:val="20"/>
         </w:rPr>
         <w:t xml:space="preserve">. </w:t>
-      </w:r>
-      <w:r>
-        <w:rPr>
-          <w:rFonts w:ascii="Palatino Linotype" w:hAnsi="Palatino Linotype"/>
-          <w:sz w:val="20"/>
-          <w:szCs w:val="20"/>
-        </w:rPr>
-        <w:t xml:space="preserve"/>
       </w:r>
       <w:r>
         <w:rPr>
@@ -1721,22 +1702,6 @@
         <w:rPr>
           <w:rFonts w:ascii="Palatino Linotype" w:hAnsi="Palatino Linotype"/>
           <w:bCs/>
-          <w:sz w:val="20"/>
-          <w:szCs w:val="20"/>
-        </w:rPr>
-        <w:t xml:space="preserve"/>
-      </w:r>
-      <w:r>
-        <w:rPr>
-          <w:rFonts w:ascii="Palatino Linotype" w:hAnsi="Palatino Linotype"/>
-          <w:sz w:val="20"/>
-          <w:szCs w:val="20"/>
-        </w:rPr>
-        <w:t xml:space="preserve"/>
-      </w:r>
-      <w:r>
-        <w:rPr>
-          <w:rFonts w:ascii="Palatino Linotype" w:hAnsi="Palatino Linotype"/>
           <w:sz w:val="20"/>
           <w:szCs w:val="20"/>
         </w:rPr>
@@ -1798,6 +1763,7 @@
           <w:sz w:val="20"/>
           <w:szCs w:val="20"/>
         </w:rPr>
+        <w:lastRenderedPageBreak/>
         <w:tab/>
       </w:r>
       <w:r>
@@ -1901,7 +1867,7 @@
           <w:sz w:val="20"/>
           <w:szCs w:val="20"/>
         </w:rPr>
-        <w:t xml:space="preserve">Magistrate</w:t>
+        <w:t xml:space="preserve">Judge</w:t>
       </w:r>
       <w:r>
         <w:rPr>
@@ -1917,7 +1883,7 @@
           <w:sz w:val="20"/>
           <w:szCs w:val="20"/>
         </w:rPr>
-        <w:t xml:space="preserve">Amanda</w:t>
+        <w:t xml:space="preserve">Marianne</w:t>
       </w:r>
       <w:r>
         <w:rPr>
@@ -1933,7 +1899,7 @@
           <w:sz w:val="20"/>
           <w:szCs w:val="20"/>
         </w:rPr>
-        <w:t xml:space="preserve">Bunner</w:t>
+        <w:t xml:space="preserve">Hemmeter</w:t>
       </w:r>
     </w:p>
     <w:p>
@@ -1969,72 +1935,54 @@
     <w:p>
       <w:pPr>
         <w:tabs>
-          <w:tab w:val="center" w:pos="4680"/>
+          <w:tab w:val="left" w:pos="-1080"/>
+          <w:tab w:val="left" w:pos="-720"/>
+          <w:tab w:val="left" w:pos="0"/>
+          <w:tab w:val="left" w:pos="720"/>
+          <w:tab w:val="left" w:pos="1440"/>
+          <w:tab w:val="left" w:pos="2160"/>
+          <w:tab w:val="left" w:pos="2880"/>
+          <w:tab w:val="left" w:pos="3600"/>
+          <w:tab w:val="left" w:pos="4320"/>
+          <w:tab w:val="left" w:pos="4680"/>
         </w:tabs>
-        <w:jc w:val="both"/>
-        <w:rPr>
-          <w:rFonts w:ascii="Palatino Linotype" w:hAnsi="Palatino Linotype"/>
-          <w:b/>
-          <w:bCs/>
-          <w:i/>
-          <w:sz w:val="19"/>
-          <w:szCs w:val="19"/>
+        <w:rPr>
+          <w:rFonts w:ascii="Palatino Linotype" w:hAnsi="Palatino Linotype"/>
+          <w:sz w:val="16"/>
+          <w:szCs w:val="16"/>
         </w:rPr>
       </w:pPr>
       <w:r>
         <w:rPr>
           <w:rFonts w:ascii="Palatino Linotype" w:hAnsi="Palatino Linotype"/>
-          <w:b/>
-          <w:bCs/>
-          <w:i/>
-          <w:sz w:val="19"/>
-          <w:szCs w:val="19"/>
-        </w:rPr>
-        <w:t xml:space="preserve">Pursuant to Criminal Rule 19(D) and Traffic Rule 14, written objections to this magistrate’s decision must be filed within </w:t>
-      </w:r>
-      <w:r>
-        <w:rPr>
-          <w:rFonts w:ascii="Palatino Linotype" w:hAnsi="Palatino Linotype"/>
-          <w:b/>
-          <w:bCs/>
-          <w:i/>
-          <w:sz w:val="19"/>
-          <w:szCs w:val="19"/>
-        </w:rPr>
-        <w:t>14</w:t>
-      </w:r>
-      <w:r>
-        <w:rPr>
-          <w:rFonts w:ascii="Palatino Linotype" w:hAnsi="Palatino Linotype"/>
-          <w:b/>
-          <w:bCs/>
-          <w:i/>
-          <w:sz w:val="19"/>
-          <w:szCs w:val="19"/>
-        </w:rPr>
-        <w:t xml:space="preserve"> days of the filing of this decision. Any objections must state with specificity the grounds of the objections. </w:t>
-      </w:r>
-      <w:r>
-        <w:rPr>
-          <w:rFonts w:ascii="Palatino Linotype" w:hAnsi="Palatino Linotype"/>
-          <w:b/>
-          <w:bCs/>
-          <w:i/>
-          <w:sz w:val="19"/>
-          <w:szCs w:val="19"/>
-        </w:rPr>
-        <w:t xml:space="preserve">A party shall not assign as error on appeal the court’s adoption of this decision unless the party timely </w:t>
-      </w:r>
-      <w:r>
-        <w:rPr>
-          <w:rFonts w:ascii="Palatino Linotype" w:hAnsi="Palatino Linotype"/>
-          <w:b/>
-          <w:bCs/>
-          <w:i/>
-          <w:sz w:val="19"/>
-          <w:szCs w:val="19"/>
-        </w:rPr>
-        <w:t>files objections.</w:t>
+          <w:sz w:val="16"/>
+          <w:szCs w:val="16"/>
+        </w:rPr>
+        <w:t>Copies served by Dep. Clerk ______</w:t>
+      </w:r>
+      <w:r>
+        <w:rPr>
+          <w:rFonts w:ascii="Palatino Linotype" w:hAnsi="Palatino Linotype"/>
+          <w:sz w:val="16"/>
+          <w:szCs w:val="16"/>
+        </w:rPr>
+        <w:t>___</w:t>
+      </w:r>
+      <w:r>
+        <w:rPr>
+          <w:rFonts w:ascii="Palatino Linotype" w:hAnsi="Palatino Linotype"/>
+          <w:sz w:val="16"/>
+          <w:szCs w:val="16"/>
+        </w:rPr>
+        <w:t xml:space="preserve"> on: </w:t>
+      </w:r>
+      <w:r>
+        <w:rPr>
+          <w:rFonts w:ascii="Palatino Linotype" w:hAnsi="Palatino Linotype"/>
+          <w:sz w:val="16"/>
+          <w:szCs w:val="16"/>
+        </w:rPr>
+        <w:t xml:space="preserve">___ Prosecutor’s Office, ___ ONYEDIKACHUKWUI EZEONWU</w:t>
       </w:r>
     </w:p>
     <w:p>
@@ -2053,71 +2001,10 @@
         </w:tabs>
         <w:rPr>
           <w:rFonts w:ascii="Palatino Linotype" w:hAnsi="Palatino Linotype"/>
-          <w:sz w:val="20"/>
-          <w:szCs w:val="20"/>
-        </w:rPr>
-      </w:pPr>
-      <w:r>
-        <w:rPr>
-          <w:rFonts w:ascii="Palatino Linotype" w:hAnsi="Palatino Linotype"/>
-          <w:sz w:val="20"/>
-          <w:szCs w:val="20"/>
-        </w:rPr>
-        <w:t xml:space="preserve"/>
-      </w:r>
-    </w:p>
-    <w:p>
-      <w:pPr>
-        <w:tabs>
-          <w:tab w:val="left" w:pos="-1080"/>
-          <w:tab w:val="left" w:pos="-720"/>
-          <w:tab w:val="left" w:pos="0"/>
-          <w:tab w:val="left" w:pos="720"/>
-          <w:tab w:val="left" w:pos="1440"/>
-          <w:tab w:val="left" w:pos="2160"/>
-          <w:tab w:val="left" w:pos="2880"/>
-          <w:tab w:val="left" w:pos="3600"/>
-          <w:tab w:val="left" w:pos="4320"/>
-          <w:tab w:val="left" w:pos="4680"/>
-        </w:tabs>
-        <w:rPr>
-          <w:rFonts w:ascii="Palatino Linotype" w:hAnsi="Palatino Linotype"/>
           <w:sz w:val="16"/>
           <w:szCs w:val="16"/>
         </w:rPr>
       </w:pPr>
-      <w:r>
-        <w:rPr>
-          <w:rFonts w:ascii="Palatino Linotype" w:hAnsi="Palatino Linotype"/>
-          <w:sz w:val="16"/>
-          <w:szCs w:val="16"/>
-        </w:rPr>
-        <w:t>Copies served by Dep. Clerk ______</w:t>
-      </w:r>
-      <w:r>
-        <w:rPr>
-          <w:rFonts w:ascii="Palatino Linotype" w:hAnsi="Palatino Linotype"/>
-          <w:sz w:val="16"/>
-          <w:szCs w:val="16"/>
-        </w:rPr>
-        <w:t>___</w:t>
-      </w:r>
-      <w:r>
-        <w:rPr>
-          <w:rFonts w:ascii="Palatino Linotype" w:hAnsi="Palatino Linotype"/>
-          <w:sz w:val="16"/>
-          <w:szCs w:val="16"/>
-        </w:rPr>
-        <w:t xml:space="preserve"> on: </w:t>
-      </w:r>
-      <w:r>
-        <w:rPr>
-          <w:rFonts w:ascii="Palatino Linotype" w:hAnsi="Palatino Linotype"/>
-          <w:sz w:val="16"/>
-          <w:szCs w:val="16"/>
-        </w:rPr>
-        <w:t xml:space="preserve">___ Prosecutor’s Office, ___ ONYEDIKACHUKWUI EZEONWU</w:t>
-      </w:r>
     </w:p>
     <w:sectPr>
       <w:headerReference w:type="even" r:id="rId8"/>
@@ -2169,12 +2056,7 @@
 <w:ftr xmlns:wpc="http://schemas.microsoft.com/office/word/2010/wordprocessingCanvas" xmlns:mc="http://schemas.openxmlformats.org/markup-compatibility/2006" xmlns:o="urn:schemas-microsoft-com:office:office" xmlns:r="http://schemas.openxmlformats.org/officeDocument/2006/relationships" xmlns:m="http://schemas.openxmlformats.org/officeDocument/2006/math" xmlns:v="urn:schemas-microsoft-com:vml" xmlns:wp14="http://schemas.microsoft.com/office/word/2010/wordprocessingDrawing" xmlns:wp="http://schemas.openxmlformats.org/drawingml/2006/wordprocessingDrawing" xmlns:w10="urn:schemas-microsoft-com:office:word" xmlns:w="http://schemas.openxmlformats.org/wordprocessingml/2006/main" xmlns:w14="http://schemas.microsoft.com/office/word/2010/wordml" xmlns:wpg="http://schemas.microsoft.com/office/word/2010/wordprocessingGroup" xmlns:wpi="http://schemas.microsoft.com/office/word/2010/wordprocessingInk" xmlns:wne="http://schemas.microsoft.com/office/word/2006/wordml" xmlns:wps="http://schemas.microsoft.com/office/word/2010/wordprocessingShape" mc:Ignorable="w14 wp14">
   <w:sdt>
     <w:sdtPr>
-      <w:rPr>
-        <w:rFonts w:ascii="Palatino Linotype" w:hAnsi="Palatino Linotype"/>
-        <w:sz w:val="20"/>
-        <w:szCs w:val="20"/>
-      </w:rPr>
-      <w:id w:val="-2099861789"/>
+      <w:id w:val="-1309706245"/>
       <w:docPartObj>
         <w:docPartGallery w:val="Page Numbers (Bottom of Page)"/>
         <w:docPartUnique/>
@@ -2189,13 +2071,19 @@
             <w:sz w:val="20"/>
             <w:szCs w:val="20"/>
           </w:rPr>
-          <w:id w:val="860082579"/>
+          <w:id w:val="98381352"/>
           <w:docPartObj>
             <w:docPartGallery w:val="Page Numbers (Top of Page)"/>
             <w:docPartUnique/>
           </w:docPartObj>
         </w:sdtPr>
-        <w:sdtEndPr/>
+        <w:sdtEndPr>
+          <w:rPr>
+            <w:rFonts w:ascii="Times New Roman" w:hAnsi="Times New Roman"/>
+            <w:sz w:val="24"/>
+            <w:szCs w:val="24"/>
+          </w:rPr>
+        </w:sdtEndPr>
         <w:sdtContent>
           <w:p>
             <w:pPr>
@@ -2324,7 +2212,7 @@
                 <w:sz w:val="20"/>
                 <w:szCs w:val="20"/>
               </w:rPr>
-              <w:t>5</w:t>
+              <w:t>3</w:t>
             </w:r>
             <w:r>
               <w:rPr>
@@ -2352,21 +2240,41 @@
                 <w:sz w:val="20"/>
                 <w:szCs w:val="20"/>
               </w:rPr>
-              <w:t xml:space="preserve">Magistrate Decision</w:t>
+              <w:t xml:space="preserve">Final Judgment Entry 21TRD09246</w:t>
             </w:r>
-            <w:r>
-              <w:rPr>
-                <w:rFonts w:ascii="Palatino Linotype" w:hAnsi="Palatino Linotype"/>
-                <w:sz w:val="20"/>
-                <w:szCs w:val="20"/>
-              </w:rPr>
-              <w:t xml:space="preserve"> 21TRD09246</w:t>
-            </w:r>
+          </w:p>
+          <w:p>
+            <w:pPr>
+              <w:pStyle w:val="Footer"/>
+              <w:jc w:val="right"/>
+            </w:pPr>
           </w:p>
         </w:sdtContent>
       </w:sdt>
     </w:sdtContent>
   </w:sdt>
+  <w:p>
+    <w:pPr>
+      <w:tabs>
+        <w:tab w:val="left" w:pos="-1080"/>
+        <w:tab w:val="left" w:pos="-720"/>
+        <w:tab w:val="left" w:pos="0"/>
+        <w:tab w:val="left" w:pos="720"/>
+        <w:tab w:val="left" w:pos="1440"/>
+        <w:tab w:val="left" w:pos="2160"/>
+        <w:tab w:val="left" w:pos="2880"/>
+        <w:tab w:val="left" w:pos="3600"/>
+        <w:tab w:val="left" w:pos="4320"/>
+        <w:tab w:val="left" w:pos="4680"/>
+      </w:tabs>
+      <w:jc w:val="right"/>
+      <w:rPr>
+        <w:rFonts w:ascii="Palatino Linotype" w:hAnsi="Palatino Linotype"/>
+        <w:sz w:val="20"/>
+        <w:szCs w:val="20"/>
+      </w:rPr>
+    </w:pPr>
+  </w:p>
 </w:ftr>
 </file>
 
@@ -2558,240 +2466,8 @@
       </w:rPr>
     </w:lvl>
   </w:abstractNum>
-  <w:abstractNum w:abstractNumId="1">
-    <w:nsid w:val="279660C9"/>
-    <w:multiLevelType w:val="hybridMultilevel"/>
-    <w:tmpl w:val="672ECC5E"/>
-    <w:lvl w:ilvl="0" w:tplc="04090001">
-      <w:start w:val="1"/>
-      <w:numFmt w:val="bullet"/>
-      <w:lvlText w:val=""/>
-      <w:lvlJc w:val="left"/>
-      <w:pPr>
-        <w:ind w:left="720" w:hanging="360"/>
-      </w:pPr>
-      <w:rPr>
-        <w:rFonts w:ascii="Symbol" w:hAnsi="Symbol" w:hint="default"/>
-      </w:rPr>
-    </w:lvl>
-    <w:lvl w:ilvl="1" w:tplc="04090003" w:tentative="1">
-      <w:start w:val="1"/>
-      <w:numFmt w:val="bullet"/>
-      <w:lvlText w:val="o"/>
-      <w:lvlJc w:val="left"/>
-      <w:pPr>
-        <w:ind w:left="1440" w:hanging="360"/>
-      </w:pPr>
-      <w:rPr>
-        <w:rFonts w:ascii="Courier New" w:hAnsi="Courier New" w:cs="Courier New" w:hint="default"/>
-      </w:rPr>
-    </w:lvl>
-    <w:lvl w:ilvl="2" w:tplc="04090005" w:tentative="1">
-      <w:start w:val="1"/>
-      <w:numFmt w:val="bullet"/>
-      <w:lvlText w:val=""/>
-      <w:lvlJc w:val="left"/>
-      <w:pPr>
-        <w:ind w:left="2160" w:hanging="360"/>
-      </w:pPr>
-      <w:rPr>
-        <w:rFonts w:ascii="Wingdings" w:hAnsi="Wingdings" w:hint="default"/>
-      </w:rPr>
-    </w:lvl>
-    <w:lvl w:ilvl="3" w:tplc="04090001" w:tentative="1">
-      <w:start w:val="1"/>
-      <w:numFmt w:val="bullet"/>
-      <w:lvlText w:val=""/>
-      <w:lvlJc w:val="left"/>
-      <w:pPr>
-        <w:ind w:left="2880" w:hanging="360"/>
-      </w:pPr>
-      <w:rPr>
-        <w:rFonts w:ascii="Symbol" w:hAnsi="Symbol" w:hint="default"/>
-      </w:rPr>
-    </w:lvl>
-    <w:lvl w:ilvl="4" w:tplc="04090003" w:tentative="1">
-      <w:start w:val="1"/>
-      <w:numFmt w:val="bullet"/>
-      <w:lvlText w:val="o"/>
-      <w:lvlJc w:val="left"/>
-      <w:pPr>
-        <w:ind w:left="3600" w:hanging="360"/>
-      </w:pPr>
-      <w:rPr>
-        <w:rFonts w:ascii="Courier New" w:hAnsi="Courier New" w:cs="Courier New" w:hint="default"/>
-      </w:rPr>
-    </w:lvl>
-    <w:lvl w:ilvl="5" w:tplc="04090005" w:tentative="1">
-      <w:start w:val="1"/>
-      <w:numFmt w:val="bullet"/>
-      <w:lvlText w:val=""/>
-      <w:lvlJc w:val="left"/>
-      <w:pPr>
-        <w:ind w:left="4320" w:hanging="360"/>
-      </w:pPr>
-      <w:rPr>
-        <w:rFonts w:ascii="Wingdings" w:hAnsi="Wingdings" w:hint="default"/>
-      </w:rPr>
-    </w:lvl>
-    <w:lvl w:ilvl="6" w:tplc="04090001" w:tentative="1">
-      <w:start w:val="1"/>
-      <w:numFmt w:val="bullet"/>
-      <w:lvlText w:val=""/>
-      <w:lvlJc w:val="left"/>
-      <w:pPr>
-        <w:ind w:left="5040" w:hanging="360"/>
-      </w:pPr>
-      <w:rPr>
-        <w:rFonts w:ascii="Symbol" w:hAnsi="Symbol" w:hint="default"/>
-      </w:rPr>
-    </w:lvl>
-    <w:lvl w:ilvl="7" w:tplc="04090003" w:tentative="1">
-      <w:start w:val="1"/>
-      <w:numFmt w:val="bullet"/>
-      <w:lvlText w:val="o"/>
-      <w:lvlJc w:val="left"/>
-      <w:pPr>
-        <w:ind w:left="5760" w:hanging="360"/>
-      </w:pPr>
-      <w:rPr>
-        <w:rFonts w:ascii="Courier New" w:hAnsi="Courier New" w:cs="Courier New" w:hint="default"/>
-      </w:rPr>
-    </w:lvl>
-    <w:lvl w:ilvl="8" w:tplc="04090005" w:tentative="1">
-      <w:start w:val="1"/>
-      <w:numFmt w:val="bullet"/>
-      <w:lvlText w:val=""/>
-      <w:lvlJc w:val="left"/>
-      <w:pPr>
-        <w:ind w:left="6480" w:hanging="360"/>
-      </w:pPr>
-      <w:rPr>
-        <w:rFonts w:ascii="Wingdings" w:hAnsi="Wingdings" w:hint="default"/>
-      </w:rPr>
-    </w:lvl>
-  </w:abstractNum>
-  <w:abstractNum w:abstractNumId="2">
-    <w:nsid w:val="2E17566E"/>
-    <w:multiLevelType w:val="hybridMultilevel"/>
-    <w:tmpl w:val="00866CE6"/>
-    <w:lvl w:ilvl="0" w:tplc="04090001">
-      <w:start w:val="1"/>
-      <w:numFmt w:val="bullet"/>
-      <w:lvlText w:val=""/>
-      <w:lvlJc w:val="left"/>
-      <w:pPr>
-        <w:ind w:left="779" w:hanging="360"/>
-      </w:pPr>
-      <w:rPr>
-        <w:rFonts w:ascii="Symbol" w:hAnsi="Symbol" w:hint="default"/>
-      </w:rPr>
-    </w:lvl>
-    <w:lvl w:ilvl="1" w:tplc="04090003">
-      <w:start w:val="1"/>
-      <w:numFmt w:val="bullet"/>
-      <w:lvlText w:val="o"/>
-      <w:lvlJc w:val="left"/>
-      <w:pPr>
-        <w:ind w:left="1499" w:hanging="360"/>
-      </w:pPr>
-      <w:rPr>
-        <w:rFonts w:ascii="Courier New" w:hAnsi="Courier New" w:cs="Courier New" w:hint="default"/>
-      </w:rPr>
-    </w:lvl>
-    <w:lvl w:ilvl="2" w:tplc="04090005" w:tentative="1">
-      <w:start w:val="1"/>
-      <w:numFmt w:val="bullet"/>
-      <w:lvlText w:val=""/>
-      <w:lvlJc w:val="left"/>
-      <w:pPr>
-        <w:ind w:left="2219" w:hanging="360"/>
-      </w:pPr>
-      <w:rPr>
-        <w:rFonts w:ascii="Wingdings" w:hAnsi="Wingdings" w:hint="default"/>
-      </w:rPr>
-    </w:lvl>
-    <w:lvl w:ilvl="3" w:tplc="04090001" w:tentative="1">
-      <w:start w:val="1"/>
-      <w:numFmt w:val="bullet"/>
-      <w:lvlText w:val=""/>
-      <w:lvlJc w:val="left"/>
-      <w:pPr>
-        <w:ind w:left="2939" w:hanging="360"/>
-      </w:pPr>
-      <w:rPr>
-        <w:rFonts w:ascii="Symbol" w:hAnsi="Symbol" w:hint="default"/>
-      </w:rPr>
-    </w:lvl>
-    <w:lvl w:ilvl="4" w:tplc="04090003" w:tentative="1">
-      <w:start w:val="1"/>
-      <w:numFmt w:val="bullet"/>
-      <w:lvlText w:val="o"/>
-      <w:lvlJc w:val="left"/>
-      <w:pPr>
-        <w:ind w:left="3659" w:hanging="360"/>
-      </w:pPr>
-      <w:rPr>
-        <w:rFonts w:ascii="Courier New" w:hAnsi="Courier New" w:cs="Courier New" w:hint="default"/>
-      </w:rPr>
-    </w:lvl>
-    <w:lvl w:ilvl="5" w:tplc="04090005" w:tentative="1">
-      <w:start w:val="1"/>
-      <w:numFmt w:val="bullet"/>
-      <w:lvlText w:val=""/>
-      <w:lvlJc w:val="left"/>
-      <w:pPr>
-        <w:ind w:left="4379" w:hanging="360"/>
-      </w:pPr>
-      <w:rPr>
-        <w:rFonts w:ascii="Wingdings" w:hAnsi="Wingdings" w:hint="default"/>
-      </w:rPr>
-    </w:lvl>
-    <w:lvl w:ilvl="6" w:tplc="04090001" w:tentative="1">
-      <w:start w:val="1"/>
-      <w:numFmt w:val="bullet"/>
-      <w:lvlText w:val=""/>
-      <w:lvlJc w:val="left"/>
-      <w:pPr>
-        <w:ind w:left="5099" w:hanging="360"/>
-      </w:pPr>
-      <w:rPr>
-        <w:rFonts w:ascii="Symbol" w:hAnsi="Symbol" w:hint="default"/>
-      </w:rPr>
-    </w:lvl>
-    <w:lvl w:ilvl="7" w:tplc="04090003" w:tentative="1">
-      <w:start w:val="1"/>
-      <w:numFmt w:val="bullet"/>
-      <w:lvlText w:val="o"/>
-      <w:lvlJc w:val="left"/>
-      <w:pPr>
-        <w:ind w:left="5819" w:hanging="360"/>
-      </w:pPr>
-      <w:rPr>
-        <w:rFonts w:ascii="Courier New" w:hAnsi="Courier New" w:cs="Courier New" w:hint="default"/>
-      </w:rPr>
-    </w:lvl>
-    <w:lvl w:ilvl="8" w:tplc="04090005" w:tentative="1">
-      <w:start w:val="1"/>
-      <w:numFmt w:val="bullet"/>
-      <w:lvlText w:val=""/>
-      <w:lvlJc w:val="left"/>
-      <w:pPr>
-        <w:ind w:left="6539" w:hanging="360"/>
-      </w:pPr>
-      <w:rPr>
-        <w:rFonts w:ascii="Wingdings" w:hAnsi="Wingdings" w:hint="default"/>
-      </w:rPr>
-    </w:lvl>
-  </w:abstractNum>
   <w:num w:numId="1">
     <w:abstractNumId w:val="0"/>
-  </w:num>
-  <w:num w:numId="2">
-    <w:abstractNumId w:val="2"/>
-  </w:num>
-  <w:num w:numId="3">
-    <w:abstractNumId w:val="1"/>
   </w:num>
 </w:numbering>
 </file>
@@ -3110,49 +2786,6 @@
       <w:contextualSpacing/>
     </w:pPr>
   </w:style>
-  <w:style w:type="character" w:styleId="CommentReference">
-    <w:name w:val="annotation reference"/>
-    <w:basedOn w:val="DefaultParagraphFont"/>
-    <w:uiPriority w:val="99"/>
-    <w:semiHidden/>
-    <w:unhideWhenUsed/>
-    <w:rsid w:val="00A53114"/>
-    <w:rPr>
-      <w:sz w:val="16"/>
-      <w:szCs w:val="16"/>
-    </w:rPr>
-  </w:style>
-  <w:style w:type="paragraph" w:styleId="CommentText">
-    <w:name w:val="annotation text"/>
-    <w:basedOn w:val="Normal"/>
-    <w:link w:val="CommentTextChar"/>
-    <w:uiPriority w:val="99"/>
-    <w:unhideWhenUsed/>
-    <w:rsid w:val="00A53114"/>
-    <w:pPr>
-      <w:widowControl/>
-      <w:autoSpaceDE/>
-      <w:autoSpaceDN/>
-      <w:adjustRightInd/>
-    </w:pPr>
-    <w:rPr>
-      <w:rFonts w:asciiTheme="minorHAnsi" w:eastAsiaTheme="minorHAnsi" w:hAnsiTheme="minorHAnsi" w:cstheme="minorBidi"/>
-      <w:sz w:val="20"/>
-      <w:szCs w:val="20"/>
-    </w:rPr>
-  </w:style>
-  <w:style w:type="character" w:customStyle="1" w:styleId="CommentTextChar">
-    <w:name w:val="Comment Text Char"/>
-    <w:basedOn w:val="DefaultParagraphFont"/>
-    <w:link w:val="CommentText"/>
-    <w:uiPriority w:val="99"/>
-    <w:rsid w:val="00A53114"/>
-    <w:rPr>
-      <w:rFonts w:eastAsiaTheme="minorHAnsi"/>
-      <w:sz w:val="20"/>
-      <w:szCs w:val="20"/>
-    </w:rPr>
-  </w:style>
 </w:styles>
 </file>
 
@@ -3470,49 +3103,6 @@
       <w:contextualSpacing/>
     </w:pPr>
   </w:style>
-  <w:style w:type="character" w:styleId="CommentReference">
-    <w:name w:val="annotation reference"/>
-    <w:basedOn w:val="DefaultParagraphFont"/>
-    <w:uiPriority w:val="99"/>
-    <w:semiHidden/>
-    <w:unhideWhenUsed/>
-    <w:rsid w:val="00A53114"/>
-    <w:rPr>
-      <w:sz w:val="16"/>
-      <w:szCs w:val="16"/>
-    </w:rPr>
-  </w:style>
-  <w:style w:type="paragraph" w:styleId="CommentText">
-    <w:name w:val="annotation text"/>
-    <w:basedOn w:val="Normal"/>
-    <w:link w:val="CommentTextChar"/>
-    <w:uiPriority w:val="99"/>
-    <w:unhideWhenUsed/>
-    <w:rsid w:val="00A53114"/>
-    <w:pPr>
-      <w:widowControl/>
-      <w:autoSpaceDE/>
-      <w:autoSpaceDN/>
-      <w:adjustRightInd/>
-    </w:pPr>
-    <w:rPr>
-      <w:rFonts w:asciiTheme="minorHAnsi" w:eastAsiaTheme="minorHAnsi" w:hAnsiTheme="minorHAnsi" w:cstheme="minorBidi"/>
-      <w:sz w:val="20"/>
-      <w:szCs w:val="20"/>
-    </w:rPr>
-  </w:style>
-  <w:style w:type="character" w:customStyle="1" w:styleId="CommentTextChar">
-    <w:name w:val="Comment Text Char"/>
-    <w:basedOn w:val="DefaultParagraphFont"/>
-    <w:link w:val="CommentText"/>
-    <w:uiPriority w:val="99"/>
-    <w:rsid w:val="00A53114"/>
-    <w:rPr>
-      <w:rFonts w:eastAsiaTheme="minorHAnsi"/>
-      <w:sz w:val="20"/>
-      <w:szCs w:val="20"/>
-    </w:rPr>
-  </w:style>
 </w:styles>
 </file>
 

</xml_diff>

<commit_message>
Fixed commas in Jail template.
</commit_message>
<xml_diff>
--- a/resources/Saved/21TRD09246_Traffic Judgment Entry.docx
+++ b/resources/Saved/21TRD09246_Traffic Judgment Entry.docx
@@ -1,6 +1,6 @@
 
 <file path=word/document.xml><?xml version="1.0" encoding="utf-8"?>
-<w:document xmlns:wpc="http://schemas.microsoft.com/office/word/2010/wordprocessingCanvas" xmlns:mc="http://schemas.openxmlformats.org/markup-compatibility/2006" xmlns:o="urn:schemas-microsoft-com:office:office" xmlns:r="http://schemas.openxmlformats.org/officeDocument/2006/relationships" xmlns:m="http://schemas.openxmlformats.org/officeDocument/2006/math" xmlns:v="urn:schemas-microsoft-com:vml" xmlns:wp14="http://schemas.microsoft.com/office/word/2010/wordprocessingDrawing" xmlns:wp="http://schemas.openxmlformats.org/drawingml/2006/wordprocessingDrawing" xmlns:w10="urn:schemas-microsoft-com:office:word" xmlns:w="http://schemas.openxmlformats.org/wordprocessingml/2006/main" xmlns:w14="http://schemas.microsoft.com/office/word/2010/wordml" xmlns:wpg="http://schemas.microsoft.com/office/word/2010/wordprocessingGroup" xmlns:wpi="http://schemas.microsoft.com/office/word/2010/wordprocessingInk" xmlns:wne="http://schemas.microsoft.com/office/word/2006/wordml" xmlns:wps="http://schemas.microsoft.com/office/word/2010/wordprocessingShape" mc:Ignorable="w14 wp14">
+<w:document xmlns:wpc="http://schemas.microsoft.com/office/word/2010/wordprocessingCanvas" xmlns:cx="http://schemas.microsoft.com/office/drawing/2014/chartex" xmlns:cx1="http://schemas.microsoft.com/office/drawing/2015/9/8/chartex" xmlns:cx2="http://schemas.microsoft.com/office/drawing/2015/10/21/chartex" xmlns:cx3="http://schemas.microsoft.com/office/drawing/2016/5/9/chartex" xmlns:cx4="http://schemas.microsoft.com/office/drawing/2016/5/10/chartex" xmlns:cx5="http://schemas.microsoft.com/office/drawing/2016/5/11/chartex" xmlns:cx6="http://schemas.microsoft.com/office/drawing/2016/5/12/chartex" xmlns:cx7="http://schemas.microsoft.com/office/drawing/2016/5/13/chartex" xmlns:cx8="http://schemas.microsoft.com/office/drawing/2016/5/14/chartex" xmlns:mc="http://schemas.openxmlformats.org/markup-compatibility/2006" xmlns:aink="http://schemas.microsoft.com/office/drawing/2016/ink" xmlns:am3d="http://schemas.microsoft.com/office/drawing/2017/model3d" xmlns:o="urn:schemas-microsoft-com:office:office" xmlns:r="http://schemas.openxmlformats.org/officeDocument/2006/relationships" xmlns:m="http://schemas.openxmlformats.org/officeDocument/2006/math" xmlns:v="urn:schemas-microsoft-com:vml" xmlns:wp14="http://schemas.microsoft.com/office/word/2010/wordprocessingDrawing" xmlns:wp="http://schemas.openxmlformats.org/drawingml/2006/wordprocessingDrawing" xmlns:w10="urn:schemas-microsoft-com:office:word" xmlns:w="http://schemas.openxmlformats.org/wordprocessingml/2006/main" xmlns:w14="http://schemas.microsoft.com/office/word/2010/wordml" xmlns:w15="http://schemas.microsoft.com/office/word/2012/wordml" xmlns:w16cex="http://schemas.microsoft.com/office/word/2018/wordml/cex" xmlns:w16cid="http://schemas.microsoft.com/office/word/2016/wordml/cid" xmlns:w16="http://schemas.microsoft.com/office/word/2018/wordml" xmlns:w16sdtdh="http://schemas.microsoft.com/office/word/2020/wordml/sdtdatahash" xmlns:w16se="http://schemas.microsoft.com/office/word/2015/wordml/symex" xmlns:wpg="http://schemas.microsoft.com/office/word/2010/wordprocessingGroup" xmlns:wpi="http://schemas.microsoft.com/office/word/2010/wordprocessingInk" xmlns:wne="http://schemas.microsoft.com/office/word/2006/wordml" xmlns:wps="http://schemas.microsoft.com/office/word/2010/wordprocessingShape" mc:Ignorable="w14 w15 w16se w16cid w16 w16cex w16sdtdh wp14">
   <w:body>
     <w:p>
       <w:pPr>
@@ -207,7 +207,7 @@
           <w:szCs w:val="20"/>
         </w:rPr>
         <w:tab/>
-        <w:t>CASE NO</w:t>
+        <w:t xml:space="preserve">CASE NO</w:t>
       </w:r>
       <w:r>
         <w:rPr>
@@ -550,7 +550,7 @@
           <w:szCs w:val="20"/>
           <w:lang w:val="en-CA"/>
         </w:rPr>
-        <w:t>Defendant appeared in Court</w:t>
+        <w:t xml:space="preserve">Defendant appeared in Court</w:t>
       </w:r>
       <w:r>
         <w:rPr>
@@ -574,7 +574,7 @@
           <w:sz w:val="20"/>
           <w:szCs w:val="20"/>
         </w:rPr>
-        <w:t xml:space="preserve"> on February 23, 2022.</w:t>
+        <w:t xml:space="preserve"> on February 24, 2022.</w:t>
       </w:r>
       <w:r>
         <w:rPr>
@@ -709,26 +709,34 @@
           <w:sz w:val="20"/>
           <w:szCs w:val="20"/>
         </w:rPr>
-        <w:t xml:space="preserve">R.C. 2943.031 </w:t>
-      </w:r>
-      <w:r>
-        <w:rPr>
-          <w:rFonts w:ascii="Palatino Linotype" w:hAnsi="Palatino Linotype"/>
-          <w:sz w:val="20"/>
-          <w:szCs w:val="20"/>
-        </w:rPr>
-        <w:t xml:space="preserve">The Court, finding that the Defendant entered the plea knowingly, intelligently, and voluntarily, accepted the plea and entered the following </w:t>
-      </w:r>
-      <w:proofErr w:type="gramStart"/>
-      <w:r>
-        <w:rPr>
-          <w:rFonts w:ascii="Palatino Linotype" w:hAnsi="Palatino Linotype"/>
-          <w:sz w:val="20"/>
-          <w:szCs w:val="20"/>
-        </w:rPr>
-        <w:t>sentence:</w:t>
-      </w:r>
-      <w:proofErr w:type="gramEnd"/>
+        <w:t>R.C. 2943.031</w:t>
+      </w:r>
+      <w:r>
+        <w:rPr>
+          <w:rFonts w:ascii="Palatino Linotype" w:hAnsi="Palatino Linotype"/>
+          <w:vanish/>
+          <w:sz w:val="20"/>
+          <w:szCs w:val="20"/>
+        </w:rPr>
+        <w:t>.</w:t>
+      </w:r>
+      <w:r>
+        <w:rPr>
+          <w:rFonts w:ascii="Palatino Linotype" w:hAnsi="Palatino Linotype"/>
+          <w:vanish/>
+          <w:sz w:val="20"/>
+          <w:szCs w:val="20"/>
+        </w:rPr>
+        <w:t xml:space="preserve"> </w:t>
+      </w:r>
+      <w:r>
+        <w:rPr>
+          <w:rFonts w:ascii="Palatino Linotype" w:hAnsi="Palatino Linotype"/>
+          <w:sz w:val="20"/>
+          <w:szCs w:val="20"/>
+        </w:rPr>
+        <w:t>The Court, finding that the Defendant entered the plea knowingly, intelligently, and voluntarily, accepted the plea and entered the following sentence:</w:t>
+      </w:r>
       <w:r>
         <w:rPr>
           <w:rFonts w:ascii="Palatino Linotype" w:hAnsi="Palatino Linotype"/>
@@ -1588,7 +1596,7 @@
           <w:szCs w:val="20"/>
           <w:u w:val="single"/>
         </w:rPr>
-        <w:t>Court costs are assessed for the highest degree charge in this</w:t>
+        <w:t xml:space="preserve">Court costs are assessed for the highest degree charge in this</w:t>
       </w:r>
       <w:r>
         <w:rPr>
@@ -1598,18 +1606,16 @@
           <w:szCs w:val="20"/>
           <w:u w:val="single"/>
         </w:rPr>
-        <w:t xml:space="preserve"> </w:t>
-      </w:r>
-      <w:proofErr w:type="gramStart"/>
+        <w:t xml:space="preserve"> case</w:t>
+      </w:r>
       <w:r>
         <w:rPr>
           <w:rFonts w:ascii="Palatino Linotype" w:hAnsi="Palatino Linotype"/>
           <w:bCs/>
           <w:sz w:val="20"/>
           <w:szCs w:val="20"/>
-          <w:u w:val="single"/>
-        </w:rPr>
-        <w:t>case</w:t>
+        </w:rPr>
+        <w:t xml:space="preserve">. </w:t>
       </w:r>
       <w:r>
         <w:rPr>
@@ -1626,7 +1632,7 @@
           <w:sz w:val="20"/>
           <w:szCs w:val="20"/>
         </w:rPr>
-        <w:t xml:space="preserve">. </w:t>
+        <w:t xml:space="preserve"/>
       </w:r>
       <w:r>
         <w:rPr>
@@ -1668,16 +1674,7 @@
           <w:sz w:val="20"/>
           <w:szCs w:val="20"/>
         </w:rPr>
-        <w:t xml:space="preserve">and</w:t>
-      </w:r>
-      <w:proofErr w:type="gramEnd"/>
-      <w:r>
-        <w:rPr>
-          <w:rFonts w:ascii="Palatino Linotype" w:hAnsi="Palatino Linotype"/>
-          <w:sz w:val="20"/>
-          <w:szCs w:val="20"/>
-        </w:rPr>
-        <w:t xml:space="preserve"> costs</w:t>
+        <w:t xml:space="preserve">and costs</w:t>
       </w:r>
       <w:r>
         <w:rPr>
@@ -1746,16 +1743,7 @@
           <w:sz w:val="20"/>
           <w:szCs w:val="20"/>
         </w:rPr>
-        <w:t xml:space="preserve">and</w:t>
-      </w:r>
-      <w:proofErr w:type="gramEnd"/>
-      <w:r>
-        <w:rPr>
-          <w:rFonts w:ascii="Palatino Linotype" w:hAnsi="Palatino Linotype"/>
-          <w:sz w:val="20"/>
-          <w:szCs w:val="20"/>
-        </w:rPr>
-        <w:t xml:space="preserve"> costs</w:t>
+        <w:t xml:space="preserve">and costs</w:t>
       </w:r>
       <w:r>
         <w:rPr>
@@ -1782,7 +1770,7 @@
           <w:sz w:val="20"/>
           <w:szCs w:val="20"/>
         </w:rPr>
-        <w:t xml:space="preserve">February 23, 2022</w:t>
+        <w:t xml:space="preserve">February 24, 2022</w:t>
       </w:r>
       <w:r>
         <w:rPr>
@@ -1964,7 +1952,6 @@
           <w:szCs w:val="20"/>
         </w:rPr>
       </w:pPr>
-      <w:proofErr w:type="gramStart"/>
       <w:r>
         <w:rPr>
           <w:rFonts w:ascii="Palatino Linotype" w:hAnsi="Palatino Linotype"/>
@@ -1992,7 +1979,6 @@
         </w:rPr>
         <w:t xml:space="preserve"> Terms.</w:t>
       </w:r>
-      <w:proofErr w:type="gramEnd"/>
       <w:r>
         <w:rPr>
           <w:rFonts w:ascii="Palatino Linotype" w:hAnsi="Palatino Linotype"/>
@@ -2016,7 +2002,42 @@
           <w:sz w:val="20"/>
           <w:szCs w:val="20"/>
         </w:rPr>
-        <w:t xml:space="preserve"/>
+        <w:t xml:space="preserve">Defendant’s report date is </w:t>
+      </w:r>
+      <w:r>
+        <w:rPr>
+          <w:rFonts w:ascii="Palatino Linotype" w:hAnsi="Palatino Linotype"/>
+          <w:b/>
+          <w:sz w:val="20"/>
+          <w:szCs w:val="20"/>
+        </w:rPr>
+        <w:t xml:space="preserve">February 24, 2022</w:t>
+      </w:r>
+      <w:r>
+        <w:rPr>
+          <w:rFonts w:ascii="Palatino Linotype" w:hAnsi="Palatino Linotype"/>
+          <w:b/>
+          <w:sz w:val="20"/>
+          <w:szCs w:val="20"/>
+        </w:rPr>
+        <w:t xml:space="preserve">,</w:t>
+      </w:r>
+      <w:r>
+        <w:rPr>
+          <w:rFonts w:ascii="Palatino Linotype" w:hAnsi="Palatino Linotype"/>
+          <w:b/>
+          <w:sz w:val="20"/>
+          <w:szCs w:val="20"/>
+        </w:rPr>
+        <w:t xml:space="preserve"> at 08:30 AM</w:t>
+      </w:r>
+      <w:r>
+        <w:rPr>
+          <w:rFonts w:ascii="Palatino Linotype" w:hAnsi="Palatino Linotype"/>
+          <w:sz w:val="20"/>
+          <w:szCs w:val="20"/>
+        </w:rPr>
+        <w:t xml:space="preserve">.</w:t>
       </w:r>
       <w:r>
         <w:rPr>
@@ -2102,15 +2123,15 @@
           <w:sz w:val="20"/>
           <w:szCs w:val="20"/>
         </w:rPr>
-        <w:t xml:space="preserve"> None. </w:t>
-      </w:r>
-      <w:r>
-        <w:rPr>
-          <w:rFonts w:ascii="Palatino Linotype" w:hAnsi="Palatino Linotype"/>
-          <w:sz w:val="20"/>
-          <w:szCs w:val="20"/>
-        </w:rPr>
-        <w:t xml:space="preserve">None.</w:t>
+        <w:t xml:space="preserve"> consecutive days. </w:t>
+      </w:r>
+      <w:r>
+        <w:rPr>
+          <w:rFonts w:ascii="Palatino Linotype" w:hAnsi="Palatino Linotype"/>
+          <w:sz w:val="20"/>
+          <w:szCs w:val="20"/>
+        </w:rPr>
+        <w:t xml:space="preserve"/>
       </w:r>
       <w:r>
         <w:rPr>
@@ -2181,7 +2202,7 @@
           <w:sz w:val="20"/>
           <w:szCs w:val="20"/>
         </w:rPr>
-        <w:t xml:space="preserve">,</w:t>
+        <w:t>,</w:t>
       </w:r>
       <w:r>
         <w:rPr>
@@ -2345,7 +2366,7 @@
           <w:sz w:val="20"/>
           <w:szCs w:val="20"/>
         </w:rPr>
-        <w:t>____________________________________</w:t>
+        <w:t xml:space="preserve">____________________________________</w:t>
       </w:r>
     </w:p>
     <w:p>
@@ -2475,7 +2496,7 @@
           <w:sz w:val="16"/>
           <w:szCs w:val="16"/>
         </w:rPr>
-        <w:t>Copies served by Dep. Clerk ___________ on the following date ___________ to:</w:t>
+        <w:t xml:space="preserve">Copies served by Dep. Clerk ___________ on the following date ___________ to:</w:t>
       </w:r>
     </w:p>
     <w:p>
@@ -2504,7 +2525,15 @@
           <w:sz w:val="16"/>
           <w:szCs w:val="16"/>
         </w:rPr>
-        <w:t xml:space="preserve">Prosecutor’s Office: PS     OM     EM; Defendant’s Attorney: PS     OM     EM; ONYEDIKACHUKWUI EZEONWU: PS     OM     EM;</w:t>
+        <w:t xml:space="preserve">Prosecutor’s Office: PS    </w:t>
+      </w:r>
+      <w:r>
+        <w:rPr>
+          <w:rFonts w:ascii="Palatino Linotype" w:hAnsi="Palatino Linotype"/>
+          <w:sz w:val="16"/>
+          <w:szCs w:val="16"/>
+        </w:rPr>
+        <w:t xml:space="preserve">OM     EM; Defendant’s Attorney: PS     OM     EM; ONYEDIKACHUKWUI EZEONWU: PS     OM     EM;</w:t>
       </w:r>
     </w:p>
     <w:p>
@@ -2535,6 +2564,14 @@
         </w:rPr>
         <w:t xml:space="preserve"/>
       </w:r>
+      <w:r>
+        <w:rPr>
+          <w:rFonts w:ascii="Palatino Linotype" w:hAnsi="Palatino Linotype"/>
+          <w:sz w:val="16"/>
+          <w:szCs w:val="16"/>
+        </w:rPr>
+        <w:t xml:space="preserve">County Jail: PS   EM;</w:t>
+      </w:r>
     </w:p>
     <w:p>
       <w:pPr>
@@ -2558,12 +2595,12 @@
       </w:pPr>
     </w:p>
     <w:sectPr>
-      <w:headerReference w:type="even" r:id="rId8"/>
-      <w:headerReference w:type="default" r:id="rId9"/>
-      <w:footerReference w:type="even" r:id="rId10"/>
-      <w:footerReference w:type="default" r:id="rId11"/>
-      <w:headerReference w:type="first" r:id="rId12"/>
-      <w:footerReference w:type="first" r:id="rId13"/>
+      <w:headerReference w:type="even" r:id="rId7"/>
+      <w:headerReference w:type="default" r:id="rId8"/>
+      <w:footerReference w:type="even" r:id="rId9"/>
+      <w:footerReference w:type="default" r:id="rId10"/>
+      <w:headerReference w:type="first" r:id="rId11"/>
+      <w:footerReference w:type="first" r:id="rId12"/>
       <w:pgSz w:w="12240" w:h="15840"/>
       <w:pgMar w:top="1440" w:right="1080" w:bottom="1440" w:left="1080" w:header="720" w:footer="720" w:gutter="0"/>
       <w:cols w:space="720"/>
@@ -2575,7 +2612,7 @@
 </file>
 
 <file path=word/endnotes.xml><?xml version="1.0" encoding="utf-8"?>
-<w:endnotes xmlns:wpc="http://schemas.microsoft.com/office/word/2010/wordprocessingCanvas" xmlns:mc="http://schemas.openxmlformats.org/markup-compatibility/2006" xmlns:o="urn:schemas-microsoft-com:office:office" xmlns:r="http://schemas.openxmlformats.org/officeDocument/2006/relationships" xmlns:m="http://schemas.openxmlformats.org/officeDocument/2006/math" xmlns:v="urn:schemas-microsoft-com:vml" xmlns:wp14="http://schemas.microsoft.com/office/word/2010/wordprocessingDrawing" xmlns:wp="http://schemas.openxmlformats.org/drawingml/2006/wordprocessingDrawing" xmlns:w10="urn:schemas-microsoft-com:office:word" xmlns:w="http://schemas.openxmlformats.org/wordprocessingml/2006/main" xmlns:w14="http://schemas.microsoft.com/office/word/2010/wordml" xmlns:wpg="http://schemas.microsoft.com/office/word/2010/wordprocessingGroup" xmlns:wpi="http://schemas.microsoft.com/office/word/2010/wordprocessingInk" xmlns:wne="http://schemas.microsoft.com/office/word/2006/wordml" xmlns:wps="http://schemas.microsoft.com/office/word/2010/wordprocessingShape" mc:Ignorable="w14 wp14">
+<w:endnotes xmlns:wpc="http://schemas.microsoft.com/office/word/2010/wordprocessingCanvas" xmlns:cx="http://schemas.microsoft.com/office/drawing/2014/chartex" xmlns:cx1="http://schemas.microsoft.com/office/drawing/2015/9/8/chartex" xmlns:cx2="http://schemas.microsoft.com/office/drawing/2015/10/21/chartex" xmlns:cx3="http://schemas.microsoft.com/office/drawing/2016/5/9/chartex" xmlns:cx4="http://schemas.microsoft.com/office/drawing/2016/5/10/chartex" xmlns:cx5="http://schemas.microsoft.com/office/drawing/2016/5/11/chartex" xmlns:cx6="http://schemas.microsoft.com/office/drawing/2016/5/12/chartex" xmlns:cx7="http://schemas.microsoft.com/office/drawing/2016/5/13/chartex" xmlns:cx8="http://schemas.microsoft.com/office/drawing/2016/5/14/chartex" xmlns:mc="http://schemas.openxmlformats.org/markup-compatibility/2006" xmlns:aink="http://schemas.microsoft.com/office/drawing/2016/ink" xmlns:am3d="http://schemas.microsoft.com/office/drawing/2017/model3d" xmlns:o="urn:schemas-microsoft-com:office:office" xmlns:r="http://schemas.openxmlformats.org/officeDocument/2006/relationships" xmlns:m="http://schemas.openxmlformats.org/officeDocument/2006/math" xmlns:v="urn:schemas-microsoft-com:vml" xmlns:wp14="http://schemas.microsoft.com/office/word/2010/wordprocessingDrawing" xmlns:wp="http://schemas.openxmlformats.org/drawingml/2006/wordprocessingDrawing" xmlns:w10="urn:schemas-microsoft-com:office:word" xmlns:w="http://schemas.openxmlformats.org/wordprocessingml/2006/main" xmlns:w14="http://schemas.microsoft.com/office/word/2010/wordml" xmlns:w15="http://schemas.microsoft.com/office/word/2012/wordml" xmlns:w16cex="http://schemas.microsoft.com/office/word/2018/wordml/cex" xmlns:w16cid="http://schemas.microsoft.com/office/word/2016/wordml/cid" xmlns:w16="http://schemas.microsoft.com/office/word/2018/wordml" xmlns:w16sdtdh="http://schemas.microsoft.com/office/word/2020/wordml/sdtdatahash" xmlns:w16se="http://schemas.microsoft.com/office/word/2015/wordml/symex" xmlns:wpg="http://schemas.microsoft.com/office/word/2010/wordprocessingGroup" xmlns:wpi="http://schemas.microsoft.com/office/word/2010/wordprocessingInk" xmlns:wne="http://schemas.microsoft.com/office/word/2006/wordml" xmlns:wps="http://schemas.microsoft.com/office/word/2010/wordprocessingShape" mc:Ignorable="w14 w15 w16se w16cid w16 w16cex w16sdtdh wp14">
   <w:endnote w:type="separator" w:id="-1">
     <w:p>
       <w:r>
@@ -2594,7 +2631,7 @@
 </file>
 
 <file path=word/footer1.xml><?xml version="1.0" encoding="utf-8"?>
-<w:ftr xmlns:wpc="http://schemas.microsoft.com/office/word/2010/wordprocessingCanvas" xmlns:mc="http://schemas.openxmlformats.org/markup-compatibility/2006" xmlns:o="urn:schemas-microsoft-com:office:office" xmlns:r="http://schemas.openxmlformats.org/officeDocument/2006/relationships" xmlns:m="http://schemas.openxmlformats.org/officeDocument/2006/math" xmlns:v="urn:schemas-microsoft-com:vml" xmlns:wp14="http://schemas.microsoft.com/office/word/2010/wordprocessingDrawing" xmlns:wp="http://schemas.openxmlformats.org/drawingml/2006/wordprocessingDrawing" xmlns:w10="urn:schemas-microsoft-com:office:word" xmlns:w="http://schemas.openxmlformats.org/wordprocessingml/2006/main" xmlns:w14="http://schemas.microsoft.com/office/word/2010/wordml" xmlns:wpg="http://schemas.microsoft.com/office/word/2010/wordprocessingGroup" xmlns:wpi="http://schemas.microsoft.com/office/word/2010/wordprocessingInk" xmlns:wne="http://schemas.microsoft.com/office/word/2006/wordml" xmlns:wps="http://schemas.microsoft.com/office/word/2010/wordprocessingShape" mc:Ignorable="w14 wp14">
+<w:ftr xmlns:wpc="http://schemas.microsoft.com/office/word/2010/wordprocessingCanvas" xmlns:cx="http://schemas.microsoft.com/office/drawing/2014/chartex" xmlns:cx1="http://schemas.microsoft.com/office/drawing/2015/9/8/chartex" xmlns:cx2="http://schemas.microsoft.com/office/drawing/2015/10/21/chartex" xmlns:cx3="http://schemas.microsoft.com/office/drawing/2016/5/9/chartex" xmlns:cx4="http://schemas.microsoft.com/office/drawing/2016/5/10/chartex" xmlns:cx5="http://schemas.microsoft.com/office/drawing/2016/5/11/chartex" xmlns:cx6="http://schemas.microsoft.com/office/drawing/2016/5/12/chartex" xmlns:cx7="http://schemas.microsoft.com/office/drawing/2016/5/13/chartex" xmlns:cx8="http://schemas.microsoft.com/office/drawing/2016/5/14/chartex" xmlns:mc="http://schemas.openxmlformats.org/markup-compatibility/2006" xmlns:aink="http://schemas.microsoft.com/office/drawing/2016/ink" xmlns:am3d="http://schemas.microsoft.com/office/drawing/2017/model3d" xmlns:o="urn:schemas-microsoft-com:office:office" xmlns:r="http://schemas.openxmlformats.org/officeDocument/2006/relationships" xmlns:m="http://schemas.openxmlformats.org/officeDocument/2006/math" xmlns:v="urn:schemas-microsoft-com:vml" xmlns:wp14="http://schemas.microsoft.com/office/word/2010/wordprocessingDrawing" xmlns:wp="http://schemas.openxmlformats.org/drawingml/2006/wordprocessingDrawing" xmlns:w10="urn:schemas-microsoft-com:office:word" xmlns:w="http://schemas.openxmlformats.org/wordprocessingml/2006/main" xmlns:w14="http://schemas.microsoft.com/office/word/2010/wordml" xmlns:w15="http://schemas.microsoft.com/office/word/2012/wordml" xmlns:w16cex="http://schemas.microsoft.com/office/word/2018/wordml/cex" xmlns:w16cid="http://schemas.microsoft.com/office/word/2016/wordml/cid" xmlns:w16="http://schemas.microsoft.com/office/word/2018/wordml" xmlns:w16sdtdh="http://schemas.microsoft.com/office/word/2020/wordml/sdtdatahash" xmlns:w16se="http://schemas.microsoft.com/office/word/2015/wordml/symex" xmlns:wpg="http://schemas.microsoft.com/office/word/2010/wordprocessingGroup" xmlns:wpi="http://schemas.microsoft.com/office/word/2010/wordprocessingInk" xmlns:wne="http://schemas.microsoft.com/office/word/2006/wordml" xmlns:wps="http://schemas.microsoft.com/office/word/2010/wordprocessingShape" mc:Ignorable="w14 w15 w16se w16cid w16 w16cex w16sdtdh wp14">
   <w:p>
     <w:pPr>
       <w:pStyle w:val="Footer"/>
@@ -2604,7 +2641,7 @@
 </file>
 
 <file path=word/footer2.xml><?xml version="1.0" encoding="utf-8"?>
-<w:ftr xmlns:wpc="http://schemas.microsoft.com/office/word/2010/wordprocessingCanvas" xmlns:mc="http://schemas.openxmlformats.org/markup-compatibility/2006" xmlns:o="urn:schemas-microsoft-com:office:office" xmlns:r="http://schemas.openxmlformats.org/officeDocument/2006/relationships" xmlns:m="http://schemas.openxmlformats.org/officeDocument/2006/math" xmlns:v="urn:schemas-microsoft-com:vml" xmlns:wp14="http://schemas.microsoft.com/office/word/2010/wordprocessingDrawing" xmlns:wp="http://schemas.openxmlformats.org/drawingml/2006/wordprocessingDrawing" xmlns:w10="urn:schemas-microsoft-com:office:word" xmlns:w="http://schemas.openxmlformats.org/wordprocessingml/2006/main" xmlns:w14="http://schemas.microsoft.com/office/word/2010/wordml" xmlns:wpg="http://schemas.microsoft.com/office/word/2010/wordprocessingGroup" xmlns:wpi="http://schemas.microsoft.com/office/word/2010/wordprocessingInk" xmlns:wne="http://schemas.microsoft.com/office/word/2006/wordml" xmlns:wps="http://schemas.microsoft.com/office/word/2010/wordprocessingShape" mc:Ignorable="w14 wp14">
+<w:ftr xmlns:wpc="http://schemas.microsoft.com/office/word/2010/wordprocessingCanvas" xmlns:cx="http://schemas.microsoft.com/office/drawing/2014/chartex" xmlns:cx1="http://schemas.microsoft.com/office/drawing/2015/9/8/chartex" xmlns:cx2="http://schemas.microsoft.com/office/drawing/2015/10/21/chartex" xmlns:cx3="http://schemas.microsoft.com/office/drawing/2016/5/9/chartex" xmlns:cx4="http://schemas.microsoft.com/office/drawing/2016/5/10/chartex" xmlns:cx5="http://schemas.microsoft.com/office/drawing/2016/5/11/chartex" xmlns:cx6="http://schemas.microsoft.com/office/drawing/2016/5/12/chartex" xmlns:cx7="http://schemas.microsoft.com/office/drawing/2016/5/13/chartex" xmlns:cx8="http://schemas.microsoft.com/office/drawing/2016/5/14/chartex" xmlns:mc="http://schemas.openxmlformats.org/markup-compatibility/2006" xmlns:aink="http://schemas.microsoft.com/office/drawing/2016/ink" xmlns:am3d="http://schemas.microsoft.com/office/drawing/2017/model3d" xmlns:o="urn:schemas-microsoft-com:office:office" xmlns:r="http://schemas.openxmlformats.org/officeDocument/2006/relationships" xmlns:m="http://schemas.openxmlformats.org/officeDocument/2006/math" xmlns:v="urn:schemas-microsoft-com:vml" xmlns:wp14="http://schemas.microsoft.com/office/word/2010/wordprocessingDrawing" xmlns:wp="http://schemas.openxmlformats.org/drawingml/2006/wordprocessingDrawing" xmlns:w10="urn:schemas-microsoft-com:office:word" xmlns:w="http://schemas.openxmlformats.org/wordprocessingml/2006/main" xmlns:w14="http://schemas.microsoft.com/office/word/2010/wordml" xmlns:w15="http://schemas.microsoft.com/office/word/2012/wordml" xmlns:w16cex="http://schemas.microsoft.com/office/word/2018/wordml/cex" xmlns:w16cid="http://schemas.microsoft.com/office/word/2016/wordml/cid" xmlns:w16="http://schemas.microsoft.com/office/word/2018/wordml" xmlns:w16sdtdh="http://schemas.microsoft.com/office/word/2020/wordml/sdtdatahash" xmlns:w16se="http://schemas.microsoft.com/office/word/2015/wordml/symex" xmlns:wpg="http://schemas.microsoft.com/office/word/2010/wordprocessingGroup" xmlns:wpi="http://schemas.microsoft.com/office/word/2010/wordprocessingInk" xmlns:wne="http://schemas.microsoft.com/office/word/2006/wordml" xmlns:wps="http://schemas.microsoft.com/office/word/2010/wordprocessingShape" mc:Ignorable="w14 w15 w16se w16cid w16 w16cex w16sdtdh wp14">
   <w:sdt>
     <w:sdtPr>
       <w:rPr>
@@ -2801,7 +2838,7 @@
 </file>
 
 <file path=word/footer3.xml><?xml version="1.0" encoding="utf-8"?>
-<w:ftr xmlns:wpc="http://schemas.microsoft.com/office/word/2010/wordprocessingCanvas" xmlns:mc="http://schemas.openxmlformats.org/markup-compatibility/2006" xmlns:o="urn:schemas-microsoft-com:office:office" xmlns:r="http://schemas.openxmlformats.org/officeDocument/2006/relationships" xmlns:m="http://schemas.openxmlformats.org/officeDocument/2006/math" xmlns:v="urn:schemas-microsoft-com:vml" xmlns:wp14="http://schemas.microsoft.com/office/word/2010/wordprocessingDrawing" xmlns:wp="http://schemas.openxmlformats.org/drawingml/2006/wordprocessingDrawing" xmlns:w10="urn:schemas-microsoft-com:office:word" xmlns:w="http://schemas.openxmlformats.org/wordprocessingml/2006/main" xmlns:w14="http://schemas.microsoft.com/office/word/2010/wordml" xmlns:wpg="http://schemas.microsoft.com/office/word/2010/wordprocessingGroup" xmlns:wpi="http://schemas.microsoft.com/office/word/2010/wordprocessingInk" xmlns:wne="http://schemas.microsoft.com/office/word/2006/wordml" xmlns:wps="http://schemas.microsoft.com/office/word/2010/wordprocessingShape" mc:Ignorable="w14 wp14">
+<w:ftr xmlns:wpc="http://schemas.microsoft.com/office/word/2010/wordprocessingCanvas" xmlns:cx="http://schemas.microsoft.com/office/drawing/2014/chartex" xmlns:cx1="http://schemas.microsoft.com/office/drawing/2015/9/8/chartex" xmlns:cx2="http://schemas.microsoft.com/office/drawing/2015/10/21/chartex" xmlns:cx3="http://schemas.microsoft.com/office/drawing/2016/5/9/chartex" xmlns:cx4="http://schemas.microsoft.com/office/drawing/2016/5/10/chartex" xmlns:cx5="http://schemas.microsoft.com/office/drawing/2016/5/11/chartex" xmlns:cx6="http://schemas.microsoft.com/office/drawing/2016/5/12/chartex" xmlns:cx7="http://schemas.microsoft.com/office/drawing/2016/5/13/chartex" xmlns:cx8="http://schemas.microsoft.com/office/drawing/2016/5/14/chartex" xmlns:mc="http://schemas.openxmlformats.org/markup-compatibility/2006" xmlns:aink="http://schemas.microsoft.com/office/drawing/2016/ink" xmlns:am3d="http://schemas.microsoft.com/office/drawing/2017/model3d" xmlns:o="urn:schemas-microsoft-com:office:office" xmlns:r="http://schemas.openxmlformats.org/officeDocument/2006/relationships" xmlns:m="http://schemas.openxmlformats.org/officeDocument/2006/math" xmlns:v="urn:schemas-microsoft-com:vml" xmlns:wp14="http://schemas.microsoft.com/office/word/2010/wordprocessingDrawing" xmlns:wp="http://schemas.openxmlformats.org/drawingml/2006/wordprocessingDrawing" xmlns:w10="urn:schemas-microsoft-com:office:word" xmlns:w="http://schemas.openxmlformats.org/wordprocessingml/2006/main" xmlns:w14="http://schemas.microsoft.com/office/word/2010/wordml" xmlns:w15="http://schemas.microsoft.com/office/word/2012/wordml" xmlns:w16cex="http://schemas.microsoft.com/office/word/2018/wordml/cex" xmlns:w16cid="http://schemas.microsoft.com/office/word/2016/wordml/cid" xmlns:w16="http://schemas.microsoft.com/office/word/2018/wordml" xmlns:w16sdtdh="http://schemas.microsoft.com/office/word/2020/wordml/sdtdatahash" xmlns:w16se="http://schemas.microsoft.com/office/word/2015/wordml/symex" xmlns:wpg="http://schemas.microsoft.com/office/word/2010/wordprocessingGroup" xmlns:wpi="http://schemas.microsoft.com/office/word/2010/wordprocessingInk" xmlns:wne="http://schemas.microsoft.com/office/word/2006/wordml" xmlns:wps="http://schemas.microsoft.com/office/word/2010/wordprocessingShape" mc:Ignorable="w14 w15 w16se w16cid w16 w16cex w16sdtdh wp14">
   <w:p>
     <w:pPr>
       <w:pStyle w:val="Footer"/>
@@ -2811,7 +2848,7 @@
 </file>
 
 <file path=word/footnotes.xml><?xml version="1.0" encoding="utf-8"?>
-<w:footnotes xmlns:wpc="http://schemas.microsoft.com/office/word/2010/wordprocessingCanvas" xmlns:mc="http://schemas.openxmlformats.org/markup-compatibility/2006" xmlns:o="urn:schemas-microsoft-com:office:office" xmlns:r="http://schemas.openxmlformats.org/officeDocument/2006/relationships" xmlns:m="http://schemas.openxmlformats.org/officeDocument/2006/math" xmlns:v="urn:schemas-microsoft-com:vml" xmlns:wp14="http://schemas.microsoft.com/office/word/2010/wordprocessingDrawing" xmlns:wp="http://schemas.openxmlformats.org/drawingml/2006/wordprocessingDrawing" xmlns:w10="urn:schemas-microsoft-com:office:word" xmlns:w="http://schemas.openxmlformats.org/wordprocessingml/2006/main" xmlns:w14="http://schemas.microsoft.com/office/word/2010/wordml" xmlns:wpg="http://schemas.microsoft.com/office/word/2010/wordprocessingGroup" xmlns:wpi="http://schemas.microsoft.com/office/word/2010/wordprocessingInk" xmlns:wne="http://schemas.microsoft.com/office/word/2006/wordml" xmlns:wps="http://schemas.microsoft.com/office/word/2010/wordprocessingShape" mc:Ignorable="w14 wp14">
+<w:footnotes xmlns:wpc="http://schemas.microsoft.com/office/word/2010/wordprocessingCanvas" xmlns:cx="http://schemas.microsoft.com/office/drawing/2014/chartex" xmlns:cx1="http://schemas.microsoft.com/office/drawing/2015/9/8/chartex" xmlns:cx2="http://schemas.microsoft.com/office/drawing/2015/10/21/chartex" xmlns:cx3="http://schemas.microsoft.com/office/drawing/2016/5/9/chartex" xmlns:cx4="http://schemas.microsoft.com/office/drawing/2016/5/10/chartex" xmlns:cx5="http://schemas.microsoft.com/office/drawing/2016/5/11/chartex" xmlns:cx6="http://schemas.microsoft.com/office/drawing/2016/5/12/chartex" xmlns:cx7="http://schemas.microsoft.com/office/drawing/2016/5/13/chartex" xmlns:cx8="http://schemas.microsoft.com/office/drawing/2016/5/14/chartex" xmlns:mc="http://schemas.openxmlformats.org/markup-compatibility/2006" xmlns:aink="http://schemas.microsoft.com/office/drawing/2016/ink" xmlns:am3d="http://schemas.microsoft.com/office/drawing/2017/model3d" xmlns:o="urn:schemas-microsoft-com:office:office" xmlns:r="http://schemas.openxmlformats.org/officeDocument/2006/relationships" xmlns:m="http://schemas.openxmlformats.org/officeDocument/2006/math" xmlns:v="urn:schemas-microsoft-com:vml" xmlns:wp14="http://schemas.microsoft.com/office/word/2010/wordprocessingDrawing" xmlns:wp="http://schemas.openxmlformats.org/drawingml/2006/wordprocessingDrawing" xmlns:w10="urn:schemas-microsoft-com:office:word" xmlns:w="http://schemas.openxmlformats.org/wordprocessingml/2006/main" xmlns:w14="http://schemas.microsoft.com/office/word/2010/wordml" xmlns:w15="http://schemas.microsoft.com/office/word/2012/wordml" xmlns:w16cex="http://schemas.microsoft.com/office/word/2018/wordml/cex" xmlns:w16cid="http://schemas.microsoft.com/office/word/2016/wordml/cid" xmlns:w16="http://schemas.microsoft.com/office/word/2018/wordml" xmlns:w16sdtdh="http://schemas.microsoft.com/office/word/2020/wordml/sdtdatahash" xmlns:w16se="http://schemas.microsoft.com/office/word/2015/wordml/symex" xmlns:wpg="http://schemas.microsoft.com/office/word/2010/wordprocessingGroup" xmlns:wpi="http://schemas.microsoft.com/office/word/2010/wordprocessingInk" xmlns:wne="http://schemas.microsoft.com/office/word/2006/wordml" xmlns:wps="http://schemas.microsoft.com/office/word/2010/wordprocessingShape" mc:Ignorable="w14 w15 w16se w16cid w16 w16cex w16sdtdh wp14">
   <w:footnote w:type="separator" w:id="-1">
     <w:p>
       <w:r>
@@ -2830,7 +2867,7 @@
 </file>
 
 <file path=word/header1.xml><?xml version="1.0" encoding="utf-8"?>
-<w:hdr xmlns:wpc="http://schemas.microsoft.com/office/word/2010/wordprocessingCanvas" xmlns:mc="http://schemas.openxmlformats.org/markup-compatibility/2006" xmlns:o="urn:schemas-microsoft-com:office:office" xmlns:r="http://schemas.openxmlformats.org/officeDocument/2006/relationships" xmlns:m="http://schemas.openxmlformats.org/officeDocument/2006/math" xmlns:v="urn:schemas-microsoft-com:vml" xmlns:wp14="http://schemas.microsoft.com/office/word/2010/wordprocessingDrawing" xmlns:wp="http://schemas.openxmlformats.org/drawingml/2006/wordprocessingDrawing" xmlns:w10="urn:schemas-microsoft-com:office:word" xmlns:w="http://schemas.openxmlformats.org/wordprocessingml/2006/main" xmlns:w14="http://schemas.microsoft.com/office/word/2010/wordml" xmlns:wpg="http://schemas.microsoft.com/office/word/2010/wordprocessingGroup" xmlns:wpi="http://schemas.microsoft.com/office/word/2010/wordprocessingInk" xmlns:wne="http://schemas.microsoft.com/office/word/2006/wordml" xmlns:wps="http://schemas.microsoft.com/office/word/2010/wordprocessingShape" mc:Ignorable="w14 wp14">
+<w:hdr xmlns:wpc="http://schemas.microsoft.com/office/word/2010/wordprocessingCanvas" xmlns:cx="http://schemas.microsoft.com/office/drawing/2014/chartex" xmlns:cx1="http://schemas.microsoft.com/office/drawing/2015/9/8/chartex" xmlns:cx2="http://schemas.microsoft.com/office/drawing/2015/10/21/chartex" xmlns:cx3="http://schemas.microsoft.com/office/drawing/2016/5/9/chartex" xmlns:cx4="http://schemas.microsoft.com/office/drawing/2016/5/10/chartex" xmlns:cx5="http://schemas.microsoft.com/office/drawing/2016/5/11/chartex" xmlns:cx6="http://schemas.microsoft.com/office/drawing/2016/5/12/chartex" xmlns:cx7="http://schemas.microsoft.com/office/drawing/2016/5/13/chartex" xmlns:cx8="http://schemas.microsoft.com/office/drawing/2016/5/14/chartex" xmlns:mc="http://schemas.openxmlformats.org/markup-compatibility/2006" xmlns:aink="http://schemas.microsoft.com/office/drawing/2016/ink" xmlns:am3d="http://schemas.microsoft.com/office/drawing/2017/model3d" xmlns:o="urn:schemas-microsoft-com:office:office" xmlns:r="http://schemas.openxmlformats.org/officeDocument/2006/relationships" xmlns:m="http://schemas.openxmlformats.org/officeDocument/2006/math" xmlns:v="urn:schemas-microsoft-com:vml" xmlns:wp14="http://schemas.microsoft.com/office/word/2010/wordprocessingDrawing" xmlns:wp="http://schemas.openxmlformats.org/drawingml/2006/wordprocessingDrawing" xmlns:w10="urn:schemas-microsoft-com:office:word" xmlns:w="http://schemas.openxmlformats.org/wordprocessingml/2006/main" xmlns:w14="http://schemas.microsoft.com/office/word/2010/wordml" xmlns:w15="http://schemas.microsoft.com/office/word/2012/wordml" xmlns:w16cex="http://schemas.microsoft.com/office/word/2018/wordml/cex" xmlns:w16cid="http://schemas.microsoft.com/office/word/2016/wordml/cid" xmlns:w16="http://schemas.microsoft.com/office/word/2018/wordml" xmlns:w16sdtdh="http://schemas.microsoft.com/office/word/2020/wordml/sdtdatahash" xmlns:w16se="http://schemas.microsoft.com/office/word/2015/wordml/symex" xmlns:wpg="http://schemas.microsoft.com/office/word/2010/wordprocessingGroup" xmlns:wpi="http://schemas.microsoft.com/office/word/2010/wordprocessingInk" xmlns:wne="http://schemas.microsoft.com/office/word/2006/wordml" xmlns:wps="http://schemas.microsoft.com/office/word/2010/wordprocessingShape" mc:Ignorable="w14 w15 w16se w16cid w16 w16cex w16sdtdh wp14">
   <w:p>
     <w:pPr>
       <w:pStyle w:val="Header"/>
@@ -2840,7 +2877,7 @@
 </file>
 
 <file path=word/header2.xml><?xml version="1.0" encoding="utf-8"?>
-<w:hdr xmlns:wpc="http://schemas.microsoft.com/office/word/2010/wordprocessingCanvas" xmlns:mc="http://schemas.openxmlformats.org/markup-compatibility/2006" xmlns:o="urn:schemas-microsoft-com:office:office" xmlns:r="http://schemas.openxmlformats.org/officeDocument/2006/relationships" xmlns:m="http://schemas.openxmlformats.org/officeDocument/2006/math" xmlns:v="urn:schemas-microsoft-com:vml" xmlns:wp14="http://schemas.microsoft.com/office/word/2010/wordprocessingDrawing" xmlns:wp="http://schemas.openxmlformats.org/drawingml/2006/wordprocessingDrawing" xmlns:w10="urn:schemas-microsoft-com:office:word" xmlns:w="http://schemas.openxmlformats.org/wordprocessingml/2006/main" xmlns:w14="http://schemas.microsoft.com/office/word/2010/wordml" xmlns:wpg="http://schemas.microsoft.com/office/word/2010/wordprocessingGroup" xmlns:wpi="http://schemas.microsoft.com/office/word/2010/wordprocessingInk" xmlns:wne="http://schemas.microsoft.com/office/word/2006/wordml" xmlns:wps="http://schemas.microsoft.com/office/word/2010/wordprocessingShape" mc:Ignorable="w14 wp14">
+<w:hdr xmlns:wpc="http://schemas.microsoft.com/office/word/2010/wordprocessingCanvas" xmlns:cx="http://schemas.microsoft.com/office/drawing/2014/chartex" xmlns:cx1="http://schemas.microsoft.com/office/drawing/2015/9/8/chartex" xmlns:cx2="http://schemas.microsoft.com/office/drawing/2015/10/21/chartex" xmlns:cx3="http://schemas.microsoft.com/office/drawing/2016/5/9/chartex" xmlns:cx4="http://schemas.microsoft.com/office/drawing/2016/5/10/chartex" xmlns:cx5="http://schemas.microsoft.com/office/drawing/2016/5/11/chartex" xmlns:cx6="http://schemas.microsoft.com/office/drawing/2016/5/12/chartex" xmlns:cx7="http://schemas.microsoft.com/office/drawing/2016/5/13/chartex" xmlns:cx8="http://schemas.microsoft.com/office/drawing/2016/5/14/chartex" xmlns:mc="http://schemas.openxmlformats.org/markup-compatibility/2006" xmlns:aink="http://schemas.microsoft.com/office/drawing/2016/ink" xmlns:am3d="http://schemas.microsoft.com/office/drawing/2017/model3d" xmlns:o="urn:schemas-microsoft-com:office:office" xmlns:r="http://schemas.openxmlformats.org/officeDocument/2006/relationships" xmlns:m="http://schemas.openxmlformats.org/officeDocument/2006/math" xmlns:v="urn:schemas-microsoft-com:vml" xmlns:wp14="http://schemas.microsoft.com/office/word/2010/wordprocessingDrawing" xmlns:wp="http://schemas.openxmlformats.org/drawingml/2006/wordprocessingDrawing" xmlns:w10="urn:schemas-microsoft-com:office:word" xmlns:w="http://schemas.openxmlformats.org/wordprocessingml/2006/main" xmlns:w14="http://schemas.microsoft.com/office/word/2010/wordml" xmlns:w15="http://schemas.microsoft.com/office/word/2012/wordml" xmlns:w16cex="http://schemas.microsoft.com/office/word/2018/wordml/cex" xmlns:w16cid="http://schemas.microsoft.com/office/word/2016/wordml/cid" xmlns:w16="http://schemas.microsoft.com/office/word/2018/wordml" xmlns:w16sdtdh="http://schemas.microsoft.com/office/word/2020/wordml/sdtdatahash" xmlns:w16se="http://schemas.microsoft.com/office/word/2015/wordml/symex" xmlns:wpg="http://schemas.microsoft.com/office/word/2010/wordprocessingGroup" xmlns:wpi="http://schemas.microsoft.com/office/word/2010/wordprocessingInk" xmlns:wne="http://schemas.microsoft.com/office/word/2006/wordml" xmlns:wps="http://schemas.microsoft.com/office/word/2010/wordprocessingShape" mc:Ignorable="w14 w15 w16se w16cid w16 w16cex w16sdtdh wp14">
   <w:p>
     <w:pPr>
       <w:pStyle w:val="Header"/>
@@ -2864,7 +2901,7 @@
 </file>
 
 <file path=word/header3.xml><?xml version="1.0" encoding="utf-8"?>
-<w:hdr xmlns:wpc="http://schemas.microsoft.com/office/word/2010/wordprocessingCanvas" xmlns:mc="http://schemas.openxmlformats.org/markup-compatibility/2006" xmlns:o="urn:schemas-microsoft-com:office:office" xmlns:r="http://schemas.openxmlformats.org/officeDocument/2006/relationships" xmlns:m="http://schemas.openxmlformats.org/officeDocument/2006/math" xmlns:v="urn:schemas-microsoft-com:vml" xmlns:wp14="http://schemas.microsoft.com/office/word/2010/wordprocessingDrawing" xmlns:wp="http://schemas.openxmlformats.org/drawingml/2006/wordprocessingDrawing" xmlns:w10="urn:schemas-microsoft-com:office:word" xmlns:w="http://schemas.openxmlformats.org/wordprocessingml/2006/main" xmlns:w14="http://schemas.microsoft.com/office/word/2010/wordml" xmlns:wpg="http://schemas.microsoft.com/office/word/2010/wordprocessingGroup" xmlns:wpi="http://schemas.microsoft.com/office/word/2010/wordprocessingInk" xmlns:wne="http://schemas.microsoft.com/office/word/2006/wordml" xmlns:wps="http://schemas.microsoft.com/office/word/2010/wordprocessingShape" mc:Ignorable="w14 wp14">
+<w:hdr xmlns:wpc="http://schemas.microsoft.com/office/word/2010/wordprocessingCanvas" xmlns:cx="http://schemas.microsoft.com/office/drawing/2014/chartex" xmlns:cx1="http://schemas.microsoft.com/office/drawing/2015/9/8/chartex" xmlns:cx2="http://schemas.microsoft.com/office/drawing/2015/10/21/chartex" xmlns:cx3="http://schemas.microsoft.com/office/drawing/2016/5/9/chartex" xmlns:cx4="http://schemas.microsoft.com/office/drawing/2016/5/10/chartex" xmlns:cx5="http://schemas.microsoft.com/office/drawing/2016/5/11/chartex" xmlns:cx6="http://schemas.microsoft.com/office/drawing/2016/5/12/chartex" xmlns:cx7="http://schemas.microsoft.com/office/drawing/2016/5/13/chartex" xmlns:cx8="http://schemas.microsoft.com/office/drawing/2016/5/14/chartex" xmlns:mc="http://schemas.openxmlformats.org/markup-compatibility/2006" xmlns:aink="http://schemas.microsoft.com/office/drawing/2016/ink" xmlns:am3d="http://schemas.microsoft.com/office/drawing/2017/model3d" xmlns:o="urn:schemas-microsoft-com:office:office" xmlns:r="http://schemas.openxmlformats.org/officeDocument/2006/relationships" xmlns:m="http://schemas.openxmlformats.org/officeDocument/2006/math" xmlns:v="urn:schemas-microsoft-com:vml" xmlns:wp14="http://schemas.microsoft.com/office/word/2010/wordprocessingDrawing" xmlns:wp="http://schemas.openxmlformats.org/drawingml/2006/wordprocessingDrawing" xmlns:w10="urn:schemas-microsoft-com:office:word" xmlns:w="http://schemas.openxmlformats.org/wordprocessingml/2006/main" xmlns:w14="http://schemas.microsoft.com/office/word/2010/wordml" xmlns:w15="http://schemas.microsoft.com/office/word/2012/wordml" xmlns:w16cex="http://schemas.microsoft.com/office/word/2018/wordml/cex" xmlns:w16cid="http://schemas.microsoft.com/office/word/2016/wordml/cid" xmlns:w16="http://schemas.microsoft.com/office/word/2018/wordml" xmlns:w16sdtdh="http://schemas.microsoft.com/office/word/2020/wordml/sdtdatahash" xmlns:w16se="http://schemas.microsoft.com/office/word/2015/wordml/symex" xmlns:wpg="http://schemas.microsoft.com/office/word/2010/wordprocessingGroup" xmlns:wpi="http://schemas.microsoft.com/office/word/2010/wordprocessingInk" xmlns:wne="http://schemas.microsoft.com/office/word/2006/wordml" xmlns:wps="http://schemas.microsoft.com/office/word/2010/wordprocessingShape" mc:Ignorable="w14 w15 w16se w16cid w16 w16cex w16sdtdh wp14">
   <w:p>
     <w:pPr>
       <w:pStyle w:val="Header"/>
@@ -2874,8 +2911,8 @@
 </file>
 
 <file path=word/numbering.xml><?xml version="1.0" encoding="utf-8"?>
-<w:numbering xmlns:wpc="http://schemas.microsoft.com/office/word/2010/wordprocessingCanvas" xmlns:mc="http://schemas.openxmlformats.org/markup-compatibility/2006" xmlns:o="urn:schemas-microsoft-com:office:office" xmlns:r="http://schemas.openxmlformats.org/officeDocument/2006/relationships" xmlns:m="http://schemas.openxmlformats.org/officeDocument/2006/math" xmlns:v="urn:schemas-microsoft-com:vml" xmlns:wp14="http://schemas.microsoft.com/office/word/2010/wordprocessingDrawing" xmlns:wp="http://schemas.openxmlformats.org/drawingml/2006/wordprocessingDrawing" xmlns:w10="urn:schemas-microsoft-com:office:word" xmlns:w="http://schemas.openxmlformats.org/wordprocessingml/2006/main" xmlns:w14="http://schemas.microsoft.com/office/word/2010/wordml" xmlns:wpg="http://schemas.microsoft.com/office/word/2010/wordprocessingGroup" xmlns:wpi="http://schemas.microsoft.com/office/word/2010/wordprocessingInk" xmlns:wne="http://schemas.microsoft.com/office/word/2006/wordml" xmlns:wps="http://schemas.microsoft.com/office/word/2010/wordprocessingShape" mc:Ignorable="w14 wp14">
-  <w:abstractNum w:abstractNumId="0">
+<w:numbering xmlns:wpc="http://schemas.microsoft.com/office/word/2010/wordprocessingCanvas" xmlns:cx="http://schemas.microsoft.com/office/drawing/2014/chartex" xmlns:cx1="http://schemas.microsoft.com/office/drawing/2015/9/8/chartex" xmlns:cx2="http://schemas.microsoft.com/office/drawing/2015/10/21/chartex" xmlns:cx3="http://schemas.microsoft.com/office/drawing/2016/5/9/chartex" xmlns:cx4="http://schemas.microsoft.com/office/drawing/2016/5/10/chartex" xmlns:cx5="http://schemas.microsoft.com/office/drawing/2016/5/11/chartex" xmlns:cx6="http://schemas.microsoft.com/office/drawing/2016/5/12/chartex" xmlns:cx7="http://schemas.microsoft.com/office/drawing/2016/5/13/chartex" xmlns:cx8="http://schemas.microsoft.com/office/drawing/2016/5/14/chartex" xmlns:mc="http://schemas.openxmlformats.org/markup-compatibility/2006" xmlns:aink="http://schemas.microsoft.com/office/drawing/2016/ink" xmlns:am3d="http://schemas.microsoft.com/office/drawing/2017/model3d" xmlns:o="urn:schemas-microsoft-com:office:office" xmlns:r="http://schemas.openxmlformats.org/officeDocument/2006/relationships" xmlns:m="http://schemas.openxmlformats.org/officeDocument/2006/math" xmlns:v="urn:schemas-microsoft-com:vml" xmlns:wp14="http://schemas.microsoft.com/office/word/2010/wordprocessingDrawing" xmlns:wp="http://schemas.openxmlformats.org/drawingml/2006/wordprocessingDrawing" xmlns:w10="urn:schemas-microsoft-com:office:word" xmlns:w="http://schemas.openxmlformats.org/wordprocessingml/2006/main" xmlns:w14="http://schemas.microsoft.com/office/word/2010/wordml" xmlns:w15="http://schemas.microsoft.com/office/word/2012/wordml" xmlns:w16cex="http://schemas.microsoft.com/office/word/2018/wordml/cex" xmlns:w16cid="http://schemas.microsoft.com/office/word/2016/wordml/cid" xmlns:w16="http://schemas.microsoft.com/office/word/2018/wordml" xmlns:w16sdtdh="http://schemas.microsoft.com/office/word/2020/wordml/sdtdatahash" xmlns:w16se="http://schemas.microsoft.com/office/word/2015/wordml/symex" xmlns:wpg="http://schemas.microsoft.com/office/word/2010/wordprocessingGroup" xmlns:wpi="http://schemas.microsoft.com/office/word/2010/wordprocessingInk" xmlns:wne="http://schemas.microsoft.com/office/word/2006/wordml" xmlns:wps="http://schemas.microsoft.com/office/word/2010/wordprocessingShape" mc:Ignorable="w14 w15 w16se w16cid w16 w16cex w16sdtdh wp14">
+  <w:abstractNum w:abstractNumId="0" w15:restartNumberingAfterBreak="0">
     <w:nsid w:val="08B2501C"/>
     <w:multiLevelType w:val="hybridMultilevel"/>
     <w:tmpl w:val="F2A43D58"/>
@@ -2988,7 +3025,7 @@
       </w:rPr>
     </w:lvl>
   </w:abstractNum>
-  <w:abstractNum w:abstractNumId="1">
+  <w:abstractNum w:abstractNumId="1" w15:restartNumberingAfterBreak="0">
     <w:nsid w:val="279660C9"/>
     <w:multiLevelType w:val="hybridMultilevel"/>
     <w:tmpl w:val="672ECC5E"/>
@@ -3101,7 +3138,7 @@
       </w:rPr>
     </w:lvl>
   </w:abstractNum>
-  <w:abstractNum w:abstractNumId="2">
+  <w:abstractNum w:abstractNumId="2" w15:restartNumberingAfterBreak="0">
     <w:nsid w:val="2E17566E"/>
     <w:multiLevelType w:val="hybridMultilevel"/>
     <w:tmpl w:val="00866CE6"/>
@@ -3227,7 +3264,7 @@
 </file>
 
 <file path=word/styles.xml><?xml version="1.0" encoding="utf-8"?>
-<w:styles xmlns:mc="http://schemas.openxmlformats.org/markup-compatibility/2006" xmlns:r="http://schemas.openxmlformats.org/officeDocument/2006/relationships" xmlns:w="http://schemas.openxmlformats.org/wordprocessingml/2006/main" xmlns:w14="http://schemas.microsoft.com/office/word/2010/wordml" mc:Ignorable="w14">
+<w:styles xmlns:mc="http://schemas.openxmlformats.org/markup-compatibility/2006" xmlns:r="http://schemas.openxmlformats.org/officeDocument/2006/relationships" xmlns:w="http://schemas.openxmlformats.org/wordprocessingml/2006/main" xmlns:w14="http://schemas.microsoft.com/office/word/2010/wordml" xmlns:w15="http://schemas.microsoft.com/office/word/2012/wordml" xmlns:w16cex="http://schemas.microsoft.com/office/word/2018/wordml/cex" xmlns:w16cid="http://schemas.microsoft.com/office/word/2016/wordml/cid" xmlns:w16="http://schemas.microsoft.com/office/word/2018/wordml" xmlns:w16sdtdh="http://schemas.microsoft.com/office/word/2020/wordml/sdtdatahash" xmlns:w16se="http://schemas.microsoft.com/office/word/2015/wordml/symex" mc:Ignorable="w14 w15 w16se w16cid w16 w16cex w16sdtdh">
   <w:docDefaults>
     <w:rPrDefault>
       <w:rPr>
@@ -3243,505 +3280,383 @@
       </w:pPr>
     </w:pPrDefault>
   </w:docDefaults>
-  <w:latentStyles w:defLockedState="0" w:defUIPriority="99" w:defSemiHidden="1" w:defUnhideWhenUsed="1" w:defQFormat="0" w:count="267">
-    <w:lsdException w:name="Normal" w:semiHidden="0" w:uiPriority="0" w:unhideWhenUsed="0" w:qFormat="1"/>
-    <w:lsdException w:name="heading 1" w:semiHidden="0" w:uiPriority="9" w:unhideWhenUsed="0" w:qFormat="1"/>
-    <w:lsdException w:name="heading 2" w:uiPriority="9" w:qFormat="1"/>
-    <w:lsdException w:name="heading 3" w:uiPriority="9" w:qFormat="1"/>
-    <w:lsdException w:name="heading 4" w:uiPriority="9" w:qFormat="1"/>
-    <w:lsdException w:name="heading 5" w:uiPriority="9" w:qFormat="1"/>
-    <w:lsdException w:name="heading 6" w:uiPriority="9" w:qFormat="1"/>
-    <w:lsdException w:name="heading 7" w:uiPriority="9" w:qFormat="1"/>
-    <w:lsdException w:name="heading 8" w:uiPriority="9" w:qFormat="1"/>
-    <w:lsdException w:name="heading 9" w:uiPriority="9" w:qFormat="1"/>
-    <w:lsdException w:name="toc 1" w:uiPriority="39"/>
-    <w:lsdException w:name="toc 2" w:uiPriority="39"/>
-    <w:lsdException w:name="toc 3" w:uiPriority="39"/>
-    <w:lsdException w:name="toc 4" w:uiPriority="39"/>
-    <w:lsdException w:name="toc 5" w:uiPriority="39"/>
-    <w:lsdException w:name="toc 6" w:uiPriority="39"/>
-    <w:lsdException w:name="toc 7" w:uiPriority="39"/>
-    <w:lsdException w:name="toc 8" w:uiPriority="39"/>
-    <w:lsdException w:name="toc 9" w:uiPriority="39"/>
-    <w:lsdException w:name="caption" w:uiPriority="35" w:qFormat="1"/>
-    <w:lsdException w:name="footnote reference" w:unhideWhenUsed="0"/>
-    <w:lsdException w:name="Title" w:semiHidden="0" w:uiPriority="10" w:unhideWhenUsed="0" w:qFormat="1"/>
-    <w:lsdException w:name="Default Paragraph Font" w:uiPriority="1"/>
-    <w:lsdException w:name="Subtitle" w:semiHidden="0" w:uiPriority="11" w:unhideWhenUsed="0" w:qFormat="1"/>
-    <w:lsdException w:name="Strong" w:semiHidden="0" w:uiPriority="22" w:unhideWhenUsed="0" w:qFormat="1"/>
-    <w:lsdException w:name="Emphasis" w:semiHidden="0" w:uiPriority="20" w:unhideWhenUsed="0" w:qFormat="1"/>
-    <w:lsdException w:name="Table Grid" w:semiHidden="0" w:uiPriority="59" w:unhideWhenUsed="0"/>
-    <w:lsdException w:name="Placeholder Text" w:unhideWhenUsed="0"/>
-    <w:lsdException w:name="No Spacing" w:semiHidden="0" w:uiPriority="1" w:unhideWhenUsed="0" w:qFormat="1"/>
-    <w:lsdException w:name="Light Shading" w:semiHidden="0" w:uiPriority="60" w:unhideWhenUsed="0"/>
-    <w:lsdException w:name="Light List" w:semiHidden="0" w:uiPriority="61" w:unhideWhenUsed="0"/>
-    <w:lsdException w:name="Light Grid" w:semiHidden="0" w:uiPriority="62" w:unhideWhenUsed="0"/>
-    <w:lsdException w:name="Medium Shading 1" w:semiHidden="0" w:uiPriority="63" w:unhideWhenUsed="0"/>
-    <w:lsdException w:name="Medium Shading 2" w:semiHidden="0" w:uiPriority="64" w:unhideWhenUsed="0"/>
-    <w:lsdException w:name="Medium List 1" w:semiHidden="0" w:uiPriority="65" w:unhideWhenUsed="0"/>
-    <w:lsdException w:name="Medium List 2" w:semiHidden="0" w:uiPriority="66" w:unhideWhenUsed="0"/>
-    <w:lsdException w:name="Medium Grid 1" w:semiHidden="0" w:uiPriority="67" w:unhideWhenUsed="0"/>
-    <w:lsdException w:name="Medium Grid 2" w:semiHidden="0" w:uiPriority="68" w:unhideWhenUsed="0"/>
-    <w:lsdException w:name="Medium Grid 3" w:semiHidden="0" w:uiPriority="69" w:unhideWhenUsed="0"/>
-    <w:lsdException w:name="Dark List" w:semiHidden="0" w:uiPriority="70" w:unhideWhenUsed="0"/>
-    <w:lsdException w:name="Colorful Shading" w:semiHidden="0" w:uiPriority="71" w:unhideWhenUsed="0"/>
-    <w:lsdException w:name="Colorful List" w:semiHidden="0" w:uiPriority="72" w:unhideWhenUsed="0"/>
-    <w:lsdException w:name="Colorful Grid" w:semiHidden="0" w:uiPriority="73" w:unhideWhenUsed="0"/>
-    <w:lsdException w:name="Light Shading Accent 1" w:semiHidden="0" w:uiPriority="60" w:unhideWhenUsed="0"/>
-    <w:lsdException w:name="Light List Accent 1" w:semiHidden="0" w:uiPriority="61" w:unhideWhenUsed="0"/>
-    <w:lsdException w:name="Light Grid Accent 1" w:semiHidden="0" w:uiPriority="62" w:unhideWhenUsed="0"/>
-    <w:lsdException w:name="Medium Shading 1 Accent 1" w:semiHidden="0" w:uiPriority="63" w:unhideWhenUsed="0"/>
-    <w:lsdException w:name="Medium Shading 2 Accent 1" w:semiHidden="0" w:uiPriority="64" w:unhideWhenUsed="0"/>
-    <w:lsdException w:name="Medium List 1 Accent 1" w:semiHidden="0" w:uiPriority="65" w:unhideWhenUsed="0"/>
-    <w:lsdException w:name="Revision" w:unhideWhenUsed="0"/>
-    <w:lsdException w:name="List Paragraph" w:semiHidden="0" w:uiPriority="34" w:unhideWhenUsed="0" w:qFormat="1"/>
-    <w:lsdException w:name="Quote" w:semiHidden="0" w:uiPriority="29" w:unhideWhenUsed="0" w:qFormat="1"/>
-    <w:lsdException w:name="Intense Quote" w:semiHidden="0" w:uiPriority="30" w:unhideWhenUsed="0" w:qFormat="1"/>
-    <w:lsdException w:name="Medium List 2 Accent 1" w:semiHidden="0" w:uiPriority="66" w:unhideWhenUsed="0"/>
-    <w:lsdException w:name="Medium Grid 1 Accent 1" w:semiHidden="0" w:uiPriority="67" w:unhideWhenUsed="0"/>
-    <w:lsdException w:name="Medium Grid 2 Accent 1" w:semiHidden="0" w:uiPriority="68" w:unhideWhenUsed="0"/>
-    <w:lsdException w:name="Medium Grid 3 Accent 1" w:semiHidden="0" w:uiPriority="69" w:unhideWhenUsed="0"/>
-    <w:lsdException w:name="Dark List Accent 1" w:semiHidden="0" w:uiPriority="70" w:unhideWhenUsed="0"/>
-    <w:lsdException w:name="Colorful Shading Accent 1" w:semiHidden="0" w:uiPriority="71" w:unhideWhenUsed="0"/>
-    <w:lsdException w:name="Colorful List Accent 1" w:semiHidden="0" w:uiPriority="72" w:unhideWhenUsed="0"/>
-    <w:lsdException w:name="Colorful Grid Accent 1" w:semiHidden="0" w:uiPriority="73" w:unhideWhenUsed="0"/>
-    <w:lsdException w:name="Light Shading Accent 2" w:semiHidden="0" w:uiPriority="60" w:unhideWhenUsed="0"/>
-    <w:lsdException w:name="Light List Accent 2" w:semiHidden="0" w:uiPriority="61" w:unhideWhenUsed="0"/>
-    <w:lsdException w:name="Light Grid Accent 2" w:semiHidden="0" w:uiPriority="62" w:unhideWhenUsed="0"/>
-    <w:lsdException w:name="Medium Shading 1 Accent 2" w:semiHidden="0" w:uiPriority="63" w:unhideWhenUsed="0"/>
-    <w:lsdException w:name="Medium Shading 2 Accent 2" w:semiHidden="0" w:uiPriority="64" w:unhideWhenUsed="0"/>
-    <w:lsdException w:name="Medium List 1 Accent 2" w:semiHidden="0" w:uiPriority="65" w:unhideWhenUsed="0"/>
-    <w:lsdException w:name="Medium List 2 Accent 2" w:semiHidden="0" w:uiPriority="66" w:unhideWhenUsed="0"/>
-    <w:lsdException w:name="Medium Grid 1 Accent 2" w:semiHidden="0" w:uiPriority="67" w:unhideWhenUsed="0"/>
-    <w:lsdException w:name="Medium Grid 2 Accent 2" w:semiHidden="0" w:uiPriority="68" w:unhideWhenUsed="0"/>
-    <w:lsdException w:name="Medium Grid 3 Accent 2" w:semiHidden="0" w:uiPriority="69" w:unhideWhenUsed="0"/>
-    <w:lsdException w:name="Dark List Accent 2" w:semiHidden="0" w:uiPriority="70" w:unhideWhenUsed="0"/>
-    <w:lsdException w:name="Colorful Shading Accent 2" w:semiHidden="0" w:uiPriority="71" w:unhideWhenUsed="0"/>
-    <w:lsdException w:name="Colorful List Accent 2" w:semiHidden="0" w:uiPriority="72" w:unhideWhenUsed="0"/>
-    <w:lsdException w:name="Colorful Grid Accent 2" w:semiHidden="0" w:uiPriority="73" w:unhideWhenUsed="0"/>
-    <w:lsdException w:name="Light Shading Accent 3" w:semiHidden="0" w:uiPriority="60" w:unhideWhenUsed="0"/>
-    <w:lsdException w:name="Light List Accent 3" w:semiHidden="0" w:uiPriority="61" w:unhideWhenUsed="0"/>
-    <w:lsdException w:name="Light Grid Accent 3" w:semiHidden="0" w:uiPriority="62" w:unhideWhenUsed="0"/>
-    <w:lsdException w:name="Medium Shading 1 Accent 3" w:semiHidden="0" w:uiPriority="63" w:unhideWhenUsed="0"/>
-    <w:lsdException w:name="Medium Shading 2 Accent 3" w:semiHidden="0" w:uiPriority="64" w:unhideWhenUsed="0"/>
-    <w:lsdException w:name="Medium List 1 Accent 3" w:semiHidden="0" w:uiPriority="65" w:unhideWhenUsed="0"/>
-    <w:lsdException w:name="Medium List 2 Accent 3" w:semiHidden="0" w:uiPriority="66" w:unhideWhenUsed="0"/>
-    <w:lsdException w:name="Medium Grid 1 Accent 3" w:semiHidden="0" w:uiPriority="67" w:unhideWhenUsed="0"/>
-    <w:lsdException w:name="Medium Grid 2 Accent 3" w:semiHidden="0" w:uiPriority="68" w:unhideWhenUsed="0"/>
-    <w:lsdException w:name="Medium Grid 3 Accent 3" w:semiHidden="0" w:uiPriority="69" w:unhideWhenUsed="0"/>
-    <w:lsdException w:name="Dark List Accent 3" w:semiHidden="0" w:uiPriority="70" w:unhideWhenUsed="0"/>
-    <w:lsdException w:name="Colorful Shading Accent 3" w:semiHidden="0" w:uiPriority="71" w:unhideWhenUsed="0"/>
-    <w:lsdException w:name="Colorful List Accent 3" w:semiHidden="0" w:uiPriority="72" w:unhideWhenUsed="0"/>
-    <w:lsdException w:name="Colorful Grid Accent 3" w:semiHidden="0" w:uiPriority="73" w:unhideWhenUsed="0"/>
-    <w:lsdException w:name="Light Shading Accent 4" w:semiHidden="0" w:uiPriority="60" w:unhideWhenUsed="0"/>
-    <w:lsdException w:name="Light List Accent 4" w:semiHidden="0" w:uiPriority="61" w:unhideWhenUsed="0"/>
-    <w:lsdException w:name="Light Grid Accent 4" w:semiHidden="0" w:uiPriority="62" w:unhideWhenUsed="0"/>
-    <w:lsdException w:name="Medium Shading 1 Accent 4" w:semiHidden="0" w:uiPriority="63" w:unhideWhenUsed="0"/>
-    <w:lsdException w:name="Medium Shading 2 Accent 4" w:semiHidden="0" w:uiPriority="64" w:unhideWhenUsed="0"/>
-    <w:lsdException w:name="Medium List 1 Accent 4" w:semiHidden="0" w:uiPriority="65" w:unhideWhenUsed="0"/>
-    <w:lsdException w:name="Medium List 2 Accent 4" w:semiHidden="0" w:uiPriority="66" w:unhideWhenUsed="0"/>
-    <w:lsdException w:name="Medium Grid 1 Accent 4" w:semiHidden="0" w:uiPriority="67" w:unhideWhenUsed="0"/>
-    <w:lsdException w:name="Medium Grid 2 Accent 4" w:semiHidden="0" w:uiPriority="68" w:unhideWhenUsed="0"/>
-    <w:lsdException w:name="Medium Grid 3 Accent 4" w:semiHidden="0" w:uiPriority="69" w:unhideWhenUsed="0"/>
-    <w:lsdException w:name="Dark List Accent 4" w:semiHidden="0" w:uiPriority="70" w:unhideWhenUsed="0"/>
-    <w:lsdException w:name="Colorful Shading Accent 4" w:semiHidden="0" w:uiPriority="71" w:unhideWhenUsed="0"/>
-    <w:lsdException w:name="Colorful List Accent 4" w:semiHidden="0" w:uiPriority="72" w:unhideWhenUsed="0"/>
-    <w:lsdException w:name="Colorful Grid Accent 4" w:semiHidden="0" w:uiPriority="73" w:unhideWhenUsed="0"/>
-    <w:lsdException w:name="Light Shading Accent 5" w:semiHidden="0" w:uiPriority="60" w:unhideWhenUsed="0"/>
-    <w:lsdException w:name="Light List Accent 5" w:semiHidden="0" w:uiPriority="61" w:unhideWhenUsed="0"/>
-    <w:lsdException w:name="Light Grid Accent 5" w:semiHidden="0" w:uiPriority="62" w:unhideWhenUsed="0"/>
-    <w:lsdException w:name="Medium Shading 1 Accent 5" w:semiHidden="0" w:uiPriority="63" w:unhideWhenUsed="0"/>
-    <w:lsdException w:name="Medium Shading 2 Accent 5" w:semiHidden="0" w:uiPriority="64" w:unhideWhenUsed="0"/>
-    <w:lsdException w:name="Medium List 1 Accent 5" w:semiHidden="0" w:uiPriority="65" w:unhideWhenUsed="0"/>
-    <w:lsdException w:name="Medium List 2 Accent 5" w:semiHidden="0" w:uiPriority="66" w:unhideWhenUsed="0"/>
-    <w:lsdException w:name="Medium Grid 1 Accent 5" w:semiHidden="0" w:uiPriority="67" w:unhideWhenUsed="0"/>
-    <w:lsdException w:name="Medium Grid 2 Accent 5" w:semiHidden="0" w:uiPriority="68" w:unhideWhenUsed="0"/>
-    <w:lsdException w:name="Medium Grid 3 Accent 5" w:semiHidden="0" w:uiPriority="69" w:unhideWhenUsed="0"/>
-    <w:lsdException w:name="Dark List Accent 5" w:semiHidden="0" w:uiPriority="70" w:unhideWhenUsed="0"/>
-    <w:lsdException w:name="Colorful Shading Accent 5" w:semiHidden="0" w:uiPriority="71" w:unhideWhenUsed="0"/>
-    <w:lsdException w:name="Colorful List Accent 5" w:semiHidden="0" w:uiPriority="72" w:unhideWhenUsed="0"/>
-    <w:lsdException w:name="Colorful Grid Accent 5" w:semiHidden="0" w:uiPriority="73" w:unhideWhenUsed="0"/>
-    <w:lsdException w:name="Light Shading Accent 6" w:semiHidden="0" w:uiPriority="60" w:unhideWhenUsed="0"/>
-    <w:lsdException w:name="Light List Accent 6" w:semiHidden="0" w:uiPriority="61" w:unhideWhenUsed="0"/>
-    <w:lsdException w:name="Light Grid Accent 6" w:semiHidden="0" w:uiPriority="62" w:unhideWhenUsed="0"/>
-    <w:lsdException w:name="Medium Shading 1 Accent 6" w:semiHidden="0" w:uiPriority="63" w:unhideWhenUsed="0"/>
-    <w:lsdException w:name="Medium Shading 2 Accent 6" w:semiHidden="0" w:uiPriority="64" w:unhideWhenUsed="0"/>
-    <w:lsdException w:name="Medium List 1 Accent 6" w:semiHidden="0" w:uiPriority="65" w:unhideWhenUsed="0"/>
-    <w:lsdException w:name="Medium List 2 Accent 6" w:semiHidden="0" w:uiPriority="66" w:unhideWhenUsed="0"/>
-    <w:lsdException w:name="Medium Grid 1 Accent 6" w:semiHidden="0" w:uiPriority="67" w:unhideWhenUsed="0"/>
-    <w:lsdException w:name="Medium Grid 2 Accent 6" w:semiHidden="0" w:uiPriority="68" w:unhideWhenUsed="0"/>
-    <w:lsdException w:name="Medium Grid 3 Accent 6" w:semiHidden="0" w:uiPriority="69" w:unhideWhenUsed="0"/>
-    <w:lsdException w:name="Dark List Accent 6" w:semiHidden="0" w:uiPriority="70" w:unhideWhenUsed="0"/>
-    <w:lsdException w:name="Colorful Shading Accent 6" w:semiHidden="0" w:uiPriority="71" w:unhideWhenUsed="0"/>
-    <w:lsdException w:name="Colorful List Accent 6" w:semiHidden="0" w:uiPriority="72" w:unhideWhenUsed="0"/>
-    <w:lsdException w:name="Colorful Grid Accent 6" w:semiHidden="0" w:uiPriority="73" w:unhideWhenUsed="0"/>
-    <w:lsdException w:name="Subtle Emphasis" w:semiHidden="0" w:uiPriority="19" w:unhideWhenUsed="0" w:qFormat="1"/>
-    <w:lsdException w:name="Intense Emphasis" w:semiHidden="0" w:uiPriority="21" w:unhideWhenUsed="0" w:qFormat="1"/>
-    <w:lsdException w:name="Subtle Reference" w:semiHidden="0" w:uiPriority="31" w:unhideWhenUsed="0" w:qFormat="1"/>
-    <w:lsdException w:name="Intense Reference" w:semiHidden="0" w:uiPriority="32" w:unhideWhenUsed="0" w:qFormat="1"/>
-    <w:lsdException w:name="Book Title" w:semiHidden="0" w:uiPriority="33" w:unhideWhenUsed="0" w:qFormat="1"/>
-    <w:lsdException w:name="Bibliography" w:uiPriority="37"/>
-    <w:lsdException w:name="TOC Heading" w:uiPriority="39" w:qFormat="1"/>
-  </w:latentStyles>
-  <w:style w:type="paragraph" w:default="1" w:styleId="Normal">
-    <w:name w:val="Normal"/>
-    <w:qFormat/>
-    <w:pPr>
-      <w:widowControl w:val="0"/>
-      <w:autoSpaceDE w:val="0"/>
-      <w:autoSpaceDN w:val="0"/>
-      <w:adjustRightInd w:val="0"/>
-      <w:spacing w:after="0" w:line="240" w:lineRule="auto"/>
-    </w:pPr>
-    <w:rPr>
-      <w:rFonts w:ascii="Times New Roman" w:hAnsi="Times New Roman" w:cs="Times New Roman"/>
-      <w:sz w:val="24"/>
-      <w:szCs w:val="24"/>
-    </w:rPr>
-  </w:style>
-  <w:style w:type="character" w:default="1" w:styleId="DefaultParagraphFont">
-    <w:name w:val="Default Paragraph Font"/>
-    <w:uiPriority w:val="1"/>
-    <w:semiHidden/>
-    <w:unhideWhenUsed/>
-  </w:style>
-  <w:style w:type="table" w:default="1" w:styleId="TableNormal">
-    <w:name w:val="Normal Table"/>
-    <w:uiPriority w:val="99"/>
-    <w:semiHidden/>
-    <w:unhideWhenUsed/>
-    <w:tblPr>
-      <w:tblInd w:w="0" w:type="dxa"/>
-      <w:tblCellMar>
-        <w:top w:w="0" w:type="dxa"/>
-        <w:left w:w="108" w:type="dxa"/>
-        <w:bottom w:w="0" w:type="dxa"/>
-        <w:right w:w="108" w:type="dxa"/>
-      </w:tblCellMar>
-    </w:tblPr>
-  </w:style>
-  <w:style w:type="numbering" w:default="1" w:styleId="NoList">
-    <w:name w:val="No List"/>
-    <w:uiPriority w:val="99"/>
-    <w:semiHidden/>
-    <w:unhideWhenUsed/>
-  </w:style>
-  <w:style w:type="character" w:styleId="FootnoteReference">
-    <w:name w:val="footnote reference"/>
-    <w:uiPriority w:val="99"/>
-  </w:style>
-  <w:style w:type="paragraph" w:styleId="BalloonText">
-    <w:name w:val="Balloon Text"/>
-    <w:basedOn w:val="Normal"/>
-    <w:link w:val="BalloonTextChar"/>
-    <w:uiPriority w:val="99"/>
-    <w:semiHidden/>
-    <w:unhideWhenUsed/>
-    <w:rsid w:val="00670B9B"/>
-    <w:rPr>
-      <w:rFonts w:ascii="Tahoma" w:hAnsi="Tahoma" w:cs="Tahoma"/>
-      <w:sz w:val="16"/>
-      <w:szCs w:val="16"/>
-    </w:rPr>
-  </w:style>
-  <w:style w:type="character" w:customStyle="1" w:styleId="BalloonTextChar">
-    <w:name w:val="Balloon Text Char"/>
-    <w:basedOn w:val="DefaultParagraphFont"/>
-    <w:link w:val="BalloonText"/>
-    <w:uiPriority w:val="99"/>
-    <w:semiHidden/>
-    <w:rsid w:val="00670B9B"/>
-    <w:rPr>
-      <w:rFonts w:ascii="Tahoma" w:hAnsi="Tahoma" w:cs="Tahoma"/>
-      <w:sz w:val="16"/>
-      <w:szCs w:val="16"/>
-    </w:rPr>
-  </w:style>
-  <w:style w:type="paragraph" w:styleId="Header">
-    <w:name w:val="header"/>
-    <w:basedOn w:val="Normal"/>
-    <w:link w:val="HeaderChar"/>
-    <w:uiPriority w:val="99"/>
-    <w:unhideWhenUsed/>
-    <w:rsid w:val="008F0DC3"/>
-    <w:pPr>
-      <w:tabs>
-        <w:tab w:val="center" w:pos="4680"/>
-        <w:tab w:val="right" w:pos="9360"/>
-      </w:tabs>
-    </w:pPr>
-  </w:style>
-  <w:style w:type="character" w:customStyle="1" w:styleId="HeaderChar">
-    <w:name w:val="Header Char"/>
-    <w:basedOn w:val="DefaultParagraphFont"/>
-    <w:link w:val="Header"/>
-    <w:uiPriority w:val="99"/>
-    <w:rsid w:val="008F0DC3"/>
-    <w:rPr>
-      <w:rFonts w:ascii="Times New Roman" w:hAnsi="Times New Roman" w:cs="Times New Roman"/>
-      <w:sz w:val="24"/>
-      <w:szCs w:val="24"/>
-    </w:rPr>
-  </w:style>
-  <w:style w:type="paragraph" w:styleId="Footer">
-    <w:name w:val="footer"/>
-    <w:basedOn w:val="Normal"/>
-    <w:link w:val="FooterChar"/>
-    <w:uiPriority w:val="99"/>
-    <w:unhideWhenUsed/>
-    <w:rsid w:val="008F0DC3"/>
-    <w:pPr>
-      <w:tabs>
-        <w:tab w:val="center" w:pos="4680"/>
-        <w:tab w:val="right" w:pos="9360"/>
-      </w:tabs>
-    </w:pPr>
-  </w:style>
-  <w:style w:type="character" w:customStyle="1" w:styleId="FooterChar">
-    <w:name w:val="Footer Char"/>
-    <w:basedOn w:val="DefaultParagraphFont"/>
-    <w:link w:val="Footer"/>
-    <w:uiPriority w:val="99"/>
-    <w:rsid w:val="008F0DC3"/>
-    <w:rPr>
-      <w:rFonts w:ascii="Times New Roman" w:hAnsi="Times New Roman" w:cs="Times New Roman"/>
-      <w:sz w:val="24"/>
-      <w:szCs w:val="24"/>
-    </w:rPr>
-  </w:style>
-  <w:style w:type="table" w:styleId="TableGrid">
-    <w:name w:val="Table Grid"/>
-    <w:basedOn w:val="TableNormal"/>
-    <w:uiPriority w:val="59"/>
-    <w:unhideWhenUsed/>
-    <w:rsid w:val="0094737C"/>
-    <w:pPr>
-      <w:spacing w:after="0" w:line="240" w:lineRule="auto"/>
-    </w:pPr>
-    <w:tblPr>
-      <w:tblBorders>
-        <w:top w:val="single" w:sz="4" w:space="0" w:color="auto"/>
-        <w:left w:val="single" w:sz="4" w:space="0" w:color="auto"/>
-        <w:bottom w:val="single" w:sz="4" w:space="0" w:color="auto"/>
-        <w:right w:val="single" w:sz="4" w:space="0" w:color="auto"/>
-        <w:insideH w:val="single" w:sz="4" w:space="0" w:color="auto"/>
-        <w:insideV w:val="single" w:sz="4" w:space="0" w:color="auto"/>
-      </w:tblBorders>
-    </w:tblPr>
-  </w:style>
-  <w:style w:type="paragraph" w:styleId="ListParagraph">
-    <w:name w:val="List Paragraph"/>
-    <w:basedOn w:val="Normal"/>
-    <w:uiPriority w:val="34"/>
-    <w:qFormat/>
-    <w:rsid w:val="007F713C"/>
-    <w:pPr>
-      <w:ind w:left="720"/>
-      <w:contextualSpacing/>
-    </w:pPr>
-  </w:style>
-  <w:style w:type="character" w:styleId="CommentReference">
-    <w:name w:val="annotation reference"/>
-    <w:basedOn w:val="DefaultParagraphFont"/>
-    <w:uiPriority w:val="99"/>
-    <w:semiHidden/>
-    <w:unhideWhenUsed/>
-    <w:rsid w:val="00A53114"/>
-    <w:rPr>
-      <w:sz w:val="16"/>
-      <w:szCs w:val="16"/>
-    </w:rPr>
-  </w:style>
-  <w:style w:type="paragraph" w:styleId="CommentText">
-    <w:name w:val="annotation text"/>
-    <w:basedOn w:val="Normal"/>
-    <w:link w:val="CommentTextChar"/>
-    <w:uiPriority w:val="99"/>
-    <w:unhideWhenUsed/>
-    <w:rsid w:val="00A53114"/>
-    <w:pPr>
-      <w:widowControl/>
-      <w:autoSpaceDE/>
-      <w:autoSpaceDN/>
-      <w:adjustRightInd/>
-    </w:pPr>
-    <w:rPr>
-      <w:rFonts w:asciiTheme="minorHAnsi" w:eastAsiaTheme="minorHAnsi" w:hAnsiTheme="minorHAnsi" w:cstheme="minorBidi"/>
-      <w:sz w:val="20"/>
-      <w:szCs w:val="20"/>
-    </w:rPr>
-  </w:style>
-  <w:style w:type="character" w:customStyle="1" w:styleId="CommentTextChar">
-    <w:name w:val="Comment Text Char"/>
-    <w:basedOn w:val="DefaultParagraphFont"/>
-    <w:link w:val="CommentText"/>
-    <w:uiPriority w:val="99"/>
-    <w:rsid w:val="00A53114"/>
-    <w:rPr>
-      <w:rFonts w:eastAsiaTheme="minorHAnsi"/>
-      <w:sz w:val="20"/>
-      <w:szCs w:val="20"/>
-    </w:rPr>
-  </w:style>
-</w:styles>
-</file>
-
-<file path=word/stylesWithEffects.xml><?xml version="1.0" encoding="utf-8"?>
-<w:styles xmlns:wpc="http://schemas.microsoft.com/office/word/2010/wordprocessingCanvas" xmlns:mc="http://schemas.openxmlformats.org/markup-compatibility/2006" xmlns:o="urn:schemas-microsoft-com:office:office" xmlns:r="http://schemas.openxmlformats.org/officeDocument/2006/relationships" xmlns:m="http://schemas.openxmlformats.org/officeDocument/2006/math" xmlns:v="urn:schemas-microsoft-com:vml" xmlns:wp14="http://schemas.microsoft.com/office/word/2010/wordprocessingDrawing" xmlns:wp="http://schemas.openxmlformats.org/drawingml/2006/wordprocessingDrawing" xmlns:w10="urn:schemas-microsoft-com:office:word" xmlns:w="http://schemas.openxmlformats.org/wordprocessingml/2006/main" xmlns:w14="http://schemas.microsoft.com/office/word/2010/wordml" xmlns:wpg="http://schemas.microsoft.com/office/word/2010/wordprocessingGroup" xmlns:wpi="http://schemas.microsoft.com/office/word/2010/wordprocessingInk" xmlns:wne="http://schemas.microsoft.com/office/word/2006/wordml" xmlns:wps="http://schemas.microsoft.com/office/word/2010/wordprocessingShape" mc:Ignorable="w14 wp14">
-  <w:docDefaults>
-    <w:rPrDefault>
-      <w:rPr>
-        <w:rFonts w:asciiTheme="minorHAnsi" w:eastAsiaTheme="minorEastAsia" w:hAnsiTheme="minorHAnsi" w:cstheme="minorBidi"/>
-        <w:sz w:val="22"/>
-        <w:szCs w:val="22"/>
-        <w:lang w:val="en-US" w:eastAsia="en-US" w:bidi="ar-SA"/>
-      </w:rPr>
-    </w:rPrDefault>
-    <w:pPrDefault>
-      <w:pPr>
-        <w:spacing w:after="200" w:line="276" w:lineRule="auto"/>
-      </w:pPr>
-    </w:pPrDefault>
-  </w:docDefaults>
-  <w:latentStyles w:defLockedState="0" w:defUIPriority="99" w:defSemiHidden="1" w:defUnhideWhenUsed="1" w:defQFormat="0" w:count="267">
-    <w:lsdException w:name="Normal" w:semiHidden="0" w:uiPriority="0" w:unhideWhenUsed="0" w:qFormat="1"/>
-    <w:lsdException w:name="heading 1" w:semiHidden="0" w:uiPriority="9" w:unhideWhenUsed="0" w:qFormat="1"/>
-    <w:lsdException w:name="heading 2" w:uiPriority="9" w:qFormat="1"/>
-    <w:lsdException w:name="heading 3" w:uiPriority="9" w:qFormat="1"/>
-    <w:lsdException w:name="heading 4" w:uiPriority="9" w:qFormat="1"/>
-    <w:lsdException w:name="heading 5" w:uiPriority="9" w:qFormat="1"/>
-    <w:lsdException w:name="heading 6" w:uiPriority="9" w:qFormat="1"/>
-    <w:lsdException w:name="heading 7" w:uiPriority="9" w:qFormat="1"/>
-    <w:lsdException w:name="heading 8" w:uiPriority="9" w:qFormat="1"/>
-    <w:lsdException w:name="heading 9" w:uiPriority="9" w:qFormat="1"/>
-    <w:lsdException w:name="toc 1" w:uiPriority="39"/>
-    <w:lsdException w:name="toc 2" w:uiPriority="39"/>
-    <w:lsdException w:name="toc 3" w:uiPriority="39"/>
-    <w:lsdException w:name="toc 4" w:uiPriority="39"/>
-    <w:lsdException w:name="toc 5" w:uiPriority="39"/>
-    <w:lsdException w:name="toc 6" w:uiPriority="39"/>
-    <w:lsdException w:name="toc 7" w:uiPriority="39"/>
-    <w:lsdException w:name="toc 8" w:uiPriority="39"/>
-    <w:lsdException w:name="toc 9" w:uiPriority="39"/>
-    <w:lsdException w:name="caption" w:uiPriority="35" w:qFormat="1"/>
-    <w:lsdException w:name="footnote reference" w:unhideWhenUsed="0"/>
-    <w:lsdException w:name="Title" w:semiHidden="0" w:uiPriority="10" w:unhideWhenUsed="0" w:qFormat="1"/>
-    <w:lsdException w:name="Default Paragraph Font" w:uiPriority="1"/>
-    <w:lsdException w:name="Subtitle" w:semiHidden="0" w:uiPriority="11" w:unhideWhenUsed="0" w:qFormat="1"/>
-    <w:lsdException w:name="Strong" w:semiHidden="0" w:uiPriority="22" w:unhideWhenUsed="0" w:qFormat="1"/>
-    <w:lsdException w:name="Emphasis" w:semiHidden="0" w:uiPriority="20" w:unhideWhenUsed="0" w:qFormat="1"/>
-    <w:lsdException w:name="Table Grid" w:semiHidden="0" w:uiPriority="59" w:unhideWhenUsed="0"/>
-    <w:lsdException w:name="Placeholder Text" w:unhideWhenUsed="0"/>
-    <w:lsdException w:name="No Spacing" w:semiHidden="0" w:uiPriority="1" w:unhideWhenUsed="0" w:qFormat="1"/>
-    <w:lsdException w:name="Light Shading" w:semiHidden="0" w:uiPriority="60" w:unhideWhenUsed="0"/>
-    <w:lsdException w:name="Light List" w:semiHidden="0" w:uiPriority="61" w:unhideWhenUsed="0"/>
-    <w:lsdException w:name="Light Grid" w:semiHidden="0" w:uiPriority="62" w:unhideWhenUsed="0"/>
-    <w:lsdException w:name="Medium Shading 1" w:semiHidden="0" w:uiPriority="63" w:unhideWhenUsed="0"/>
-    <w:lsdException w:name="Medium Shading 2" w:semiHidden="0" w:uiPriority="64" w:unhideWhenUsed="0"/>
-    <w:lsdException w:name="Medium List 1" w:semiHidden="0" w:uiPriority="65" w:unhideWhenUsed="0"/>
-    <w:lsdException w:name="Medium List 2" w:semiHidden="0" w:uiPriority="66" w:unhideWhenUsed="0"/>
-    <w:lsdException w:name="Medium Grid 1" w:semiHidden="0" w:uiPriority="67" w:unhideWhenUsed="0"/>
-    <w:lsdException w:name="Medium Grid 2" w:semiHidden="0" w:uiPriority="68" w:unhideWhenUsed="0"/>
-    <w:lsdException w:name="Medium Grid 3" w:semiHidden="0" w:uiPriority="69" w:unhideWhenUsed="0"/>
-    <w:lsdException w:name="Dark List" w:semiHidden="0" w:uiPriority="70" w:unhideWhenUsed="0"/>
-    <w:lsdException w:name="Colorful Shading" w:semiHidden="0" w:uiPriority="71" w:unhideWhenUsed="0"/>
-    <w:lsdException w:name="Colorful List" w:semiHidden="0" w:uiPriority="72" w:unhideWhenUsed="0"/>
-    <w:lsdException w:name="Colorful Grid" w:semiHidden="0" w:uiPriority="73" w:unhideWhenUsed="0"/>
-    <w:lsdException w:name="Light Shading Accent 1" w:semiHidden="0" w:uiPriority="60" w:unhideWhenUsed="0"/>
-    <w:lsdException w:name="Light List Accent 1" w:semiHidden="0" w:uiPriority="61" w:unhideWhenUsed="0"/>
-    <w:lsdException w:name="Light Grid Accent 1" w:semiHidden="0" w:uiPriority="62" w:unhideWhenUsed="0"/>
-    <w:lsdException w:name="Medium Shading 1 Accent 1" w:semiHidden="0" w:uiPriority="63" w:unhideWhenUsed="0"/>
-    <w:lsdException w:name="Medium Shading 2 Accent 1" w:semiHidden="0" w:uiPriority="64" w:unhideWhenUsed="0"/>
-    <w:lsdException w:name="Medium List 1 Accent 1" w:semiHidden="0" w:uiPriority="65" w:unhideWhenUsed="0"/>
-    <w:lsdException w:name="Revision" w:unhideWhenUsed="0"/>
-    <w:lsdException w:name="List Paragraph" w:semiHidden="0" w:uiPriority="34" w:unhideWhenUsed="0" w:qFormat="1"/>
-    <w:lsdException w:name="Quote" w:semiHidden="0" w:uiPriority="29" w:unhideWhenUsed="0" w:qFormat="1"/>
-    <w:lsdException w:name="Intense Quote" w:semiHidden="0" w:uiPriority="30" w:unhideWhenUsed="0" w:qFormat="1"/>
-    <w:lsdException w:name="Medium List 2 Accent 1" w:semiHidden="0" w:uiPriority="66" w:unhideWhenUsed="0"/>
-    <w:lsdException w:name="Medium Grid 1 Accent 1" w:semiHidden="0" w:uiPriority="67" w:unhideWhenUsed="0"/>
-    <w:lsdException w:name="Medium Grid 2 Accent 1" w:semiHidden="0" w:uiPriority="68" w:unhideWhenUsed="0"/>
-    <w:lsdException w:name="Medium Grid 3 Accent 1" w:semiHidden="0" w:uiPriority="69" w:unhideWhenUsed="0"/>
-    <w:lsdException w:name="Dark List Accent 1" w:semiHidden="0" w:uiPriority="70" w:unhideWhenUsed="0"/>
-    <w:lsdException w:name="Colorful Shading Accent 1" w:semiHidden="0" w:uiPriority="71" w:unhideWhenUsed="0"/>
-    <w:lsdException w:name="Colorful List Accent 1" w:semiHidden="0" w:uiPriority="72" w:unhideWhenUsed="0"/>
-    <w:lsdException w:name="Colorful Grid Accent 1" w:semiHidden="0" w:uiPriority="73" w:unhideWhenUsed="0"/>
-    <w:lsdException w:name="Light Shading Accent 2" w:semiHidden="0" w:uiPriority="60" w:unhideWhenUsed="0"/>
-    <w:lsdException w:name="Light List Accent 2" w:semiHidden="0" w:uiPriority="61" w:unhideWhenUsed="0"/>
-    <w:lsdException w:name="Light Grid Accent 2" w:semiHidden="0" w:uiPriority="62" w:unhideWhenUsed="0"/>
-    <w:lsdException w:name="Medium Shading 1 Accent 2" w:semiHidden="0" w:uiPriority="63" w:unhideWhenUsed="0"/>
-    <w:lsdException w:name="Medium Shading 2 Accent 2" w:semiHidden="0" w:uiPriority="64" w:unhideWhenUsed="0"/>
-    <w:lsdException w:name="Medium List 1 Accent 2" w:semiHidden="0" w:uiPriority="65" w:unhideWhenUsed="0"/>
-    <w:lsdException w:name="Medium List 2 Accent 2" w:semiHidden="0" w:uiPriority="66" w:unhideWhenUsed="0"/>
-    <w:lsdException w:name="Medium Grid 1 Accent 2" w:semiHidden="0" w:uiPriority="67" w:unhideWhenUsed="0"/>
-    <w:lsdException w:name="Medium Grid 2 Accent 2" w:semiHidden="0" w:uiPriority="68" w:unhideWhenUsed="0"/>
-    <w:lsdException w:name="Medium Grid 3 Accent 2" w:semiHidden="0" w:uiPriority="69" w:unhideWhenUsed="0"/>
-    <w:lsdException w:name="Dark List Accent 2" w:semiHidden="0" w:uiPriority="70" w:unhideWhenUsed="0"/>
-    <w:lsdException w:name="Colorful Shading Accent 2" w:semiHidden="0" w:uiPriority="71" w:unhideWhenUsed="0"/>
-    <w:lsdException w:name="Colorful List Accent 2" w:semiHidden="0" w:uiPriority="72" w:unhideWhenUsed="0"/>
-    <w:lsdException w:name="Colorful Grid Accent 2" w:semiHidden="0" w:uiPriority="73" w:unhideWhenUsed="0"/>
-    <w:lsdException w:name="Light Shading Accent 3" w:semiHidden="0" w:uiPriority="60" w:unhideWhenUsed="0"/>
-    <w:lsdException w:name="Light List Accent 3" w:semiHidden="0" w:uiPriority="61" w:unhideWhenUsed="0"/>
-    <w:lsdException w:name="Light Grid Accent 3" w:semiHidden="0" w:uiPriority="62" w:unhideWhenUsed="0"/>
-    <w:lsdException w:name="Medium Shading 1 Accent 3" w:semiHidden="0" w:uiPriority="63" w:unhideWhenUsed="0"/>
-    <w:lsdException w:name="Medium Shading 2 Accent 3" w:semiHidden="0" w:uiPriority="64" w:unhideWhenUsed="0"/>
-    <w:lsdException w:name="Medium List 1 Accent 3" w:semiHidden="0" w:uiPriority="65" w:unhideWhenUsed="0"/>
-    <w:lsdException w:name="Medium List 2 Accent 3" w:semiHidden="0" w:uiPriority="66" w:unhideWhenUsed="0"/>
-    <w:lsdException w:name="Medium Grid 1 Accent 3" w:semiHidden="0" w:uiPriority="67" w:unhideWhenUsed="0"/>
-    <w:lsdException w:name="Medium Grid 2 Accent 3" w:semiHidden="0" w:uiPriority="68" w:unhideWhenUsed="0"/>
-    <w:lsdException w:name="Medium Grid 3 Accent 3" w:semiHidden="0" w:uiPriority="69" w:unhideWhenUsed="0"/>
-    <w:lsdException w:name="Dark List Accent 3" w:semiHidden="0" w:uiPriority="70" w:unhideWhenUsed="0"/>
-    <w:lsdException w:name="Colorful Shading Accent 3" w:semiHidden="0" w:uiPriority="71" w:unhideWhenUsed="0"/>
-    <w:lsdException w:name="Colorful List Accent 3" w:semiHidden="0" w:uiPriority="72" w:unhideWhenUsed="0"/>
-    <w:lsdException w:name="Colorful Grid Accent 3" w:semiHidden="0" w:uiPriority="73" w:unhideWhenUsed="0"/>
-    <w:lsdException w:name="Light Shading Accent 4" w:semiHidden="0" w:uiPriority="60" w:unhideWhenUsed="0"/>
-    <w:lsdException w:name="Light List Accent 4" w:semiHidden="0" w:uiPriority="61" w:unhideWhenUsed="0"/>
-    <w:lsdException w:name="Light Grid Accent 4" w:semiHidden="0" w:uiPriority="62" w:unhideWhenUsed="0"/>
-    <w:lsdException w:name="Medium Shading 1 Accent 4" w:semiHidden="0" w:uiPriority="63" w:unhideWhenUsed="0"/>
-    <w:lsdException w:name="Medium Shading 2 Accent 4" w:semiHidden="0" w:uiPriority="64" w:unhideWhenUsed="0"/>
-    <w:lsdException w:name="Medium List 1 Accent 4" w:semiHidden="0" w:uiPriority="65" w:unhideWhenUsed="0"/>
-    <w:lsdException w:name="Medium List 2 Accent 4" w:semiHidden="0" w:uiPriority="66" w:unhideWhenUsed="0"/>
-    <w:lsdException w:name="Medium Grid 1 Accent 4" w:semiHidden="0" w:uiPriority="67" w:unhideWhenUsed="0"/>
-    <w:lsdException w:name="Medium Grid 2 Accent 4" w:semiHidden="0" w:uiPriority="68" w:unhideWhenUsed="0"/>
-    <w:lsdException w:name="Medium Grid 3 Accent 4" w:semiHidden="0" w:uiPriority="69" w:unhideWhenUsed="0"/>
-    <w:lsdException w:name="Dark List Accent 4" w:semiHidden="0" w:uiPriority="70" w:unhideWhenUsed="0"/>
-    <w:lsdException w:name="Colorful Shading Accent 4" w:semiHidden="0" w:uiPriority="71" w:unhideWhenUsed="0"/>
-    <w:lsdException w:name="Colorful List Accent 4" w:semiHidden="0" w:uiPriority="72" w:unhideWhenUsed="0"/>
-    <w:lsdException w:name="Colorful Grid Accent 4" w:semiHidden="0" w:uiPriority="73" w:unhideWhenUsed="0"/>
-    <w:lsdException w:name="Light Shading Accent 5" w:semiHidden="0" w:uiPriority="60" w:unhideWhenUsed="0"/>
-    <w:lsdException w:name="Light List Accent 5" w:semiHidden="0" w:uiPriority="61" w:unhideWhenUsed="0"/>
-    <w:lsdException w:name="Light Grid Accent 5" w:semiHidden="0" w:uiPriority="62" w:unhideWhenUsed="0"/>
-    <w:lsdException w:name="Medium Shading 1 Accent 5" w:semiHidden="0" w:uiPriority="63" w:unhideWhenUsed="0"/>
-    <w:lsdException w:name="Medium Shading 2 Accent 5" w:semiHidden="0" w:uiPriority="64" w:unhideWhenUsed="0"/>
-    <w:lsdException w:name="Medium List 1 Accent 5" w:semiHidden="0" w:uiPriority="65" w:unhideWhenUsed="0"/>
-    <w:lsdException w:name="Medium List 2 Accent 5" w:semiHidden="0" w:uiPriority="66" w:unhideWhenUsed="0"/>
-    <w:lsdException w:name="Medium Grid 1 Accent 5" w:semiHidden="0" w:uiPriority="67" w:unhideWhenUsed="0"/>
-    <w:lsdException w:name="Medium Grid 2 Accent 5" w:semiHidden="0" w:uiPriority="68" w:unhideWhenUsed="0"/>
-    <w:lsdException w:name="Medium Grid 3 Accent 5" w:semiHidden="0" w:uiPriority="69" w:unhideWhenUsed="0"/>
-    <w:lsdException w:name="Dark List Accent 5" w:semiHidden="0" w:uiPriority="70" w:unhideWhenUsed="0"/>
-    <w:lsdException w:name="Colorful Shading Accent 5" w:semiHidden="0" w:uiPriority="71" w:unhideWhenUsed="0"/>
-    <w:lsdException w:name="Colorful List Accent 5" w:semiHidden="0" w:uiPriority="72" w:unhideWhenUsed="0"/>
-    <w:lsdException w:name="Colorful Grid Accent 5" w:semiHidden="0" w:uiPriority="73" w:unhideWhenUsed="0"/>
-    <w:lsdException w:name="Light Shading Accent 6" w:semiHidden="0" w:uiPriority="60" w:unhideWhenUsed="0"/>
-    <w:lsdException w:name="Light List Accent 6" w:semiHidden="0" w:uiPriority="61" w:unhideWhenUsed="0"/>
-    <w:lsdException w:name="Light Grid Accent 6" w:semiHidden="0" w:uiPriority="62" w:unhideWhenUsed="0"/>
-    <w:lsdException w:name="Medium Shading 1 Accent 6" w:semiHidden="0" w:uiPriority="63" w:unhideWhenUsed="0"/>
-    <w:lsdException w:name="Medium Shading 2 Accent 6" w:semiHidden="0" w:uiPriority="64" w:unhideWhenUsed="0"/>
-    <w:lsdException w:name="Medium List 1 Accent 6" w:semiHidden="0" w:uiPriority="65" w:unhideWhenUsed="0"/>
-    <w:lsdException w:name="Medium List 2 Accent 6" w:semiHidden="0" w:uiPriority="66" w:unhideWhenUsed="0"/>
-    <w:lsdException w:name="Medium Grid 1 Accent 6" w:semiHidden="0" w:uiPriority="67" w:unhideWhenUsed="0"/>
-    <w:lsdException w:name="Medium Grid 2 Accent 6" w:semiHidden="0" w:uiPriority="68" w:unhideWhenUsed="0"/>
-    <w:lsdException w:name="Medium Grid 3 Accent 6" w:semiHidden="0" w:uiPriority="69" w:unhideWhenUsed="0"/>
-    <w:lsdException w:name="Dark List Accent 6" w:semiHidden="0" w:uiPriority="70" w:unhideWhenUsed="0"/>
-    <w:lsdException w:name="Colorful Shading Accent 6" w:semiHidden="0" w:uiPriority="71" w:unhideWhenUsed="0"/>
-    <w:lsdException w:name="Colorful List Accent 6" w:semiHidden="0" w:uiPriority="72" w:unhideWhenUsed="0"/>
-    <w:lsdException w:name="Colorful Grid Accent 6" w:semiHidden="0" w:uiPriority="73" w:unhideWhenUsed="0"/>
-    <w:lsdException w:name="Subtle Emphasis" w:semiHidden="0" w:uiPriority="19" w:unhideWhenUsed="0" w:qFormat="1"/>
-    <w:lsdException w:name="Intense Emphasis" w:semiHidden="0" w:uiPriority="21" w:unhideWhenUsed="0" w:qFormat="1"/>
-    <w:lsdException w:name="Subtle Reference" w:semiHidden="0" w:uiPriority="31" w:unhideWhenUsed="0" w:qFormat="1"/>
-    <w:lsdException w:name="Intense Reference" w:semiHidden="0" w:uiPriority="32" w:unhideWhenUsed="0" w:qFormat="1"/>
-    <w:lsdException w:name="Book Title" w:semiHidden="0" w:uiPriority="33" w:unhideWhenUsed="0" w:qFormat="1"/>
-    <w:lsdException w:name="Bibliography" w:uiPriority="37"/>
-    <w:lsdException w:name="TOC Heading" w:uiPriority="39" w:qFormat="1"/>
+  <w:latentStyles w:defLockedState="0" w:defUIPriority="99" w:defSemiHidden="0" w:defUnhideWhenUsed="0" w:defQFormat="0" w:count="376">
+    <w:lsdException w:name="Normal" w:uiPriority="0" w:qFormat="1"/>
+    <w:lsdException w:name="heading 1" w:uiPriority="9" w:qFormat="1"/>
+    <w:lsdException w:name="heading 2" w:semiHidden="1" w:uiPriority="9" w:unhideWhenUsed="1" w:qFormat="1"/>
+    <w:lsdException w:name="heading 3" w:semiHidden="1" w:uiPriority="9" w:unhideWhenUsed="1" w:qFormat="1"/>
+    <w:lsdException w:name="heading 4" w:semiHidden="1" w:uiPriority="9" w:unhideWhenUsed="1" w:qFormat="1"/>
+    <w:lsdException w:name="heading 5" w:semiHidden="1" w:uiPriority="9" w:unhideWhenUsed="1" w:qFormat="1"/>
+    <w:lsdException w:name="heading 6" w:semiHidden="1" w:uiPriority="9" w:unhideWhenUsed="1" w:qFormat="1"/>
+    <w:lsdException w:name="heading 7" w:semiHidden="1" w:uiPriority="9" w:unhideWhenUsed="1" w:qFormat="1"/>
+    <w:lsdException w:name="heading 8" w:semiHidden="1" w:uiPriority="9" w:unhideWhenUsed="1" w:qFormat="1"/>
+    <w:lsdException w:name="heading 9" w:semiHidden="1" w:uiPriority="9" w:unhideWhenUsed="1" w:qFormat="1"/>
+    <w:lsdException w:name="index 1" w:semiHidden="1" w:unhideWhenUsed="1"/>
+    <w:lsdException w:name="index 2" w:semiHidden="1" w:unhideWhenUsed="1"/>
+    <w:lsdException w:name="index 3" w:semiHidden="1" w:unhideWhenUsed="1"/>
+    <w:lsdException w:name="index 4" w:semiHidden="1" w:unhideWhenUsed="1"/>
+    <w:lsdException w:name="index 5" w:semiHidden="1" w:unhideWhenUsed="1"/>
+    <w:lsdException w:name="index 6" w:semiHidden="1" w:unhideWhenUsed="1"/>
+    <w:lsdException w:name="index 7" w:semiHidden="1" w:unhideWhenUsed="1"/>
+    <w:lsdException w:name="index 8" w:semiHidden="1" w:unhideWhenUsed="1"/>
+    <w:lsdException w:name="index 9" w:semiHidden="1" w:unhideWhenUsed="1"/>
+    <w:lsdException w:name="toc 1" w:semiHidden="1" w:uiPriority="39" w:unhideWhenUsed="1"/>
+    <w:lsdException w:name="toc 2" w:semiHidden="1" w:uiPriority="39" w:unhideWhenUsed="1"/>
+    <w:lsdException w:name="toc 3" w:semiHidden="1" w:uiPriority="39" w:unhideWhenUsed="1"/>
+    <w:lsdException w:name="toc 4" w:semiHidden="1" w:uiPriority="39" w:unhideWhenUsed="1"/>
+    <w:lsdException w:name="toc 5" w:semiHidden="1" w:uiPriority="39" w:unhideWhenUsed="1"/>
+    <w:lsdException w:name="toc 6" w:semiHidden="1" w:uiPriority="39" w:unhideWhenUsed="1"/>
+    <w:lsdException w:name="toc 7" w:semiHidden="1" w:uiPriority="39" w:unhideWhenUsed="1"/>
+    <w:lsdException w:name="toc 8" w:semiHidden="1" w:uiPriority="39" w:unhideWhenUsed="1"/>
+    <w:lsdException w:name="toc 9" w:semiHidden="1" w:uiPriority="39" w:unhideWhenUsed="1"/>
+    <w:lsdException w:name="Normal Indent" w:semiHidden="1" w:unhideWhenUsed="1"/>
+    <w:lsdException w:name="footnote text" w:semiHidden="1" w:unhideWhenUsed="1"/>
+    <w:lsdException w:name="annotation text" w:semiHidden="1" w:unhideWhenUsed="1"/>
+    <w:lsdException w:name="header" w:semiHidden="1" w:unhideWhenUsed="1"/>
+    <w:lsdException w:name="footer" w:semiHidden="1" w:unhideWhenUsed="1"/>
+    <w:lsdException w:name="index heading" w:semiHidden="1" w:unhideWhenUsed="1"/>
+    <w:lsdException w:name="caption" w:semiHidden="1" w:uiPriority="35" w:unhideWhenUsed="1" w:qFormat="1"/>
+    <w:lsdException w:name="table of figures" w:semiHidden="1" w:unhideWhenUsed="1"/>
+    <w:lsdException w:name="envelope address" w:semiHidden="1" w:unhideWhenUsed="1"/>
+    <w:lsdException w:name="envelope return" w:semiHidden="1" w:unhideWhenUsed="1"/>
+    <w:lsdException w:name="footnote reference" w:semiHidden="1"/>
+    <w:lsdException w:name="annotation reference" w:semiHidden="1" w:unhideWhenUsed="1"/>
+    <w:lsdException w:name="line number" w:semiHidden="1" w:unhideWhenUsed="1"/>
+    <w:lsdException w:name="page number" w:semiHidden="1" w:unhideWhenUsed="1"/>
+    <w:lsdException w:name="endnote reference" w:semiHidden="1" w:unhideWhenUsed="1"/>
+    <w:lsdException w:name="endnote text" w:semiHidden="1" w:unhideWhenUsed="1"/>
+    <w:lsdException w:name="table of authorities" w:semiHidden="1" w:unhideWhenUsed="1"/>
+    <w:lsdException w:name="macro" w:semiHidden="1" w:unhideWhenUsed="1"/>
+    <w:lsdException w:name="toa heading" w:semiHidden="1" w:unhideWhenUsed="1"/>
+    <w:lsdException w:name="List" w:semiHidden="1" w:unhideWhenUsed="1"/>
+    <w:lsdException w:name="List Bullet" w:semiHidden="1" w:unhideWhenUsed="1"/>
+    <w:lsdException w:name="List Number" w:semiHidden="1" w:unhideWhenUsed="1"/>
+    <w:lsdException w:name="List 2" w:semiHidden="1" w:unhideWhenUsed="1"/>
+    <w:lsdException w:name="List 3" w:semiHidden="1" w:unhideWhenUsed="1"/>
+    <w:lsdException w:name="List 4" w:semiHidden="1" w:unhideWhenUsed="1"/>
+    <w:lsdException w:name="List 5" w:semiHidden="1" w:unhideWhenUsed="1"/>
+    <w:lsdException w:name="List Bullet 2" w:semiHidden="1" w:unhideWhenUsed="1"/>
+    <w:lsdException w:name="List Bullet 3" w:semiHidden="1" w:unhideWhenUsed="1"/>
+    <w:lsdException w:name="List Bullet 4" w:semiHidden="1" w:unhideWhenUsed="1"/>
+    <w:lsdException w:name="List Bullet 5" w:semiHidden="1" w:unhideWhenUsed="1"/>
+    <w:lsdException w:name="List Number 2" w:semiHidden="1" w:unhideWhenUsed="1"/>
+    <w:lsdException w:name="List Number 3" w:semiHidden="1" w:unhideWhenUsed="1"/>
+    <w:lsdException w:name="List Number 4" w:semiHidden="1" w:unhideWhenUsed="1"/>
+    <w:lsdException w:name="List Number 5" w:semiHidden="1" w:unhideWhenUsed="1"/>
+    <w:lsdException w:name="Title" w:uiPriority="10" w:qFormat="1"/>
+    <w:lsdException w:name="Closing" w:semiHidden="1" w:unhideWhenUsed="1"/>
+    <w:lsdException w:name="Signature" w:semiHidden="1" w:unhideWhenUsed="1"/>
+    <w:lsdException w:name="Default Paragraph Font" w:semiHidden="1" w:uiPriority="1" w:unhideWhenUsed="1"/>
+    <w:lsdException w:name="Body Text" w:semiHidden="1" w:unhideWhenUsed="1"/>
+    <w:lsdException w:name="Body Text Indent" w:semiHidden="1" w:unhideWhenUsed="1"/>
+    <w:lsdException w:name="List Continue" w:semiHidden="1" w:unhideWhenUsed="1"/>
+    <w:lsdException w:name="List Continue 2" w:semiHidden="1" w:unhideWhenUsed="1"/>
+    <w:lsdException w:name="List Continue 3" w:semiHidden="1" w:unhideWhenUsed="1"/>
+    <w:lsdException w:name="List Continue 4" w:semiHidden="1" w:unhideWhenUsed="1"/>
+    <w:lsdException w:name="List Continue 5" w:semiHidden="1" w:unhideWhenUsed="1"/>
+    <w:lsdException w:name="Message Header" w:semiHidden="1" w:unhideWhenUsed="1"/>
+    <w:lsdException w:name="Subtitle" w:uiPriority="11" w:qFormat="1"/>
+    <w:lsdException w:name="Salutation" w:semiHidden="1" w:unhideWhenUsed="1"/>
+    <w:lsdException w:name="Date" w:semiHidden="1" w:unhideWhenUsed="1"/>
+    <w:lsdException w:name="Body Text First Indent" w:semiHidden="1" w:unhideWhenUsed="1"/>
+    <w:lsdException w:name="Body Text First Indent 2" w:semiHidden="1" w:unhideWhenUsed="1"/>
+    <w:lsdException w:name="Note Heading" w:semiHidden="1" w:unhideWhenUsed="1"/>
+    <w:lsdException w:name="Body Text 2" w:semiHidden="1" w:unhideWhenUsed="1"/>
+    <w:lsdException w:name="Body Text 3" w:semiHidden="1" w:unhideWhenUsed="1"/>
+    <w:lsdException w:name="Body Text Indent 2" w:semiHidden="1" w:unhideWhenUsed="1"/>
+    <w:lsdException w:name="Body Text Indent 3" w:semiHidden="1" w:unhideWhenUsed="1"/>
+    <w:lsdException w:name="Block Text" w:semiHidden="1" w:unhideWhenUsed="1"/>
+    <w:lsdException w:name="Hyperlink" w:semiHidden="1" w:unhideWhenUsed="1"/>
+    <w:lsdException w:name="FollowedHyperlink" w:semiHidden="1" w:unhideWhenUsed="1"/>
+    <w:lsdException w:name="Strong" w:uiPriority="22" w:qFormat="1"/>
+    <w:lsdException w:name="Emphasis" w:uiPriority="20" w:qFormat="1"/>
+    <w:lsdException w:name="Document Map" w:semiHidden="1" w:unhideWhenUsed="1"/>
+    <w:lsdException w:name="Plain Text" w:semiHidden="1" w:unhideWhenUsed="1"/>
+    <w:lsdException w:name="E-mail Signature" w:semiHidden="1" w:unhideWhenUsed="1"/>
+    <w:lsdException w:name="HTML Top of Form" w:semiHidden="1" w:unhideWhenUsed="1"/>
+    <w:lsdException w:name="HTML Bottom of Form" w:semiHidden="1" w:unhideWhenUsed="1"/>
+    <w:lsdException w:name="Normal (Web)" w:semiHidden="1" w:unhideWhenUsed="1"/>
+    <w:lsdException w:name="HTML Acronym" w:semiHidden="1" w:unhideWhenUsed="1"/>
+    <w:lsdException w:name="HTML Address" w:semiHidden="1" w:unhideWhenUsed="1"/>
+    <w:lsdException w:name="HTML Cite" w:semiHidden="1" w:unhideWhenUsed="1"/>
+    <w:lsdException w:name="HTML Code" w:semiHidden="1" w:unhideWhenUsed="1"/>
+    <w:lsdException w:name="HTML Definition" w:semiHidden="1" w:unhideWhenUsed="1"/>
+    <w:lsdException w:name="HTML Keyboard" w:semiHidden="1" w:unhideWhenUsed="1"/>
+    <w:lsdException w:name="HTML Preformatted" w:semiHidden="1" w:unhideWhenUsed="1"/>
+    <w:lsdException w:name="HTML Sample" w:semiHidden="1" w:unhideWhenUsed="1"/>
+    <w:lsdException w:name="HTML Typewriter" w:semiHidden="1" w:unhideWhenUsed="1"/>
+    <w:lsdException w:name="HTML Variable" w:semiHidden="1" w:unhideWhenUsed="1"/>
+    <w:lsdException w:name="Normal Table" w:semiHidden="1" w:unhideWhenUsed="1"/>
+    <w:lsdException w:name="annotation subject" w:semiHidden="1" w:unhideWhenUsed="1"/>
+    <w:lsdException w:name="No List" w:semiHidden="1" w:unhideWhenUsed="1"/>
+    <w:lsdException w:name="Outline List 1" w:semiHidden="1" w:unhideWhenUsed="1"/>
+    <w:lsdException w:name="Outline List 2" w:semiHidden="1" w:unhideWhenUsed="1"/>
+    <w:lsdException w:name="Outline List 3" w:semiHidden="1" w:unhideWhenUsed="1"/>
+    <w:lsdException w:name="Table Simple 1" w:semiHidden="1" w:unhideWhenUsed="1"/>
+    <w:lsdException w:name="Table Simple 2" w:semiHidden="1" w:unhideWhenUsed="1"/>
+    <w:lsdException w:name="Table Simple 3" w:semiHidden="1" w:unhideWhenUsed="1"/>
+    <w:lsdException w:name="Table Classic 1" w:semiHidden="1" w:unhideWhenUsed="1"/>
+    <w:lsdException w:name="Table Classic 2" w:semiHidden="1" w:unhideWhenUsed="1"/>
+    <w:lsdException w:name="Table Classic 3" w:semiHidden="1" w:unhideWhenUsed="1"/>
+    <w:lsdException w:name="Table Classic 4" w:semiHidden="1" w:unhideWhenUsed="1"/>
+    <w:lsdException w:name="Table Colorful 1" w:semiHidden="1" w:unhideWhenUsed="1"/>
+    <w:lsdException w:name="Table Colorful 2" w:semiHidden="1" w:unhideWhenUsed="1"/>
+    <w:lsdException w:name="Table Colorful 3" w:semiHidden="1" w:unhideWhenUsed="1"/>
+    <w:lsdException w:name="Table Columns 1" w:semiHidden="1" w:unhideWhenUsed="1"/>
+    <w:lsdException w:name="Table Columns 2" w:semiHidden="1" w:unhideWhenUsed="1"/>
+    <w:lsdException w:name="Table Columns 3" w:semiHidden="1" w:unhideWhenUsed="1"/>
+    <w:lsdException w:name="Table Columns 4" w:semiHidden="1" w:unhideWhenUsed="1"/>
+    <w:lsdException w:name="Table Columns 5" w:semiHidden="1" w:unhideWhenUsed="1"/>
+    <w:lsdException w:name="Table Grid 1" w:semiHidden="1" w:unhideWhenUsed="1"/>
+    <w:lsdException w:name="Table Grid 2" w:semiHidden="1" w:unhideWhenUsed="1"/>
+    <w:lsdException w:name="Table Grid 3" w:semiHidden="1" w:unhideWhenUsed="1"/>
+    <w:lsdException w:name="Table Grid 4" w:semiHidden="1" w:unhideWhenUsed="1"/>
+    <w:lsdException w:name="Table Grid 5" w:semiHidden="1" w:unhideWhenUsed="1"/>
+    <w:lsdException w:name="Table Grid 6" w:semiHidden="1" w:unhideWhenUsed="1"/>
+    <w:lsdException w:name="Table Grid 7" w:semiHidden="1" w:unhideWhenUsed="1"/>
+    <w:lsdException w:name="Table Grid 8" w:semiHidden="1" w:unhideWhenUsed="1"/>
+    <w:lsdException w:name="Table List 1" w:semiHidden="1" w:unhideWhenUsed="1"/>
+    <w:lsdException w:name="Table List 2" w:semiHidden="1" w:unhideWhenUsed="1"/>
+    <w:lsdException w:name="Table List 3" w:semiHidden="1" w:unhideWhenUsed="1"/>
+    <w:lsdException w:name="Table List 4" w:semiHidden="1" w:unhideWhenUsed="1"/>
+    <w:lsdException w:name="Table List 5" w:semiHidden="1" w:unhideWhenUsed="1"/>
+    <w:lsdException w:name="Table List 6" w:semiHidden="1" w:unhideWhenUsed="1"/>
+    <w:lsdException w:name="Table List 7" w:semiHidden="1" w:unhideWhenUsed="1"/>
+    <w:lsdException w:name="Table List 8" w:semiHidden="1" w:unhideWhenUsed="1"/>
+    <w:lsdException w:name="Table 3D effects 1" w:semiHidden="1" w:unhideWhenUsed="1"/>
+    <w:lsdException w:name="Table 3D effects 2" w:semiHidden="1" w:unhideWhenUsed="1"/>
+    <w:lsdException w:name="Table 3D effects 3" w:semiHidden="1" w:unhideWhenUsed="1"/>
+    <w:lsdException w:name="Table Contemporary" w:semiHidden="1" w:unhideWhenUsed="1"/>
+    <w:lsdException w:name="Table Elegant" w:semiHidden="1" w:unhideWhenUsed="1"/>
+    <w:lsdException w:name="Table Professional" w:semiHidden="1" w:unhideWhenUsed="1"/>
+    <w:lsdException w:name="Table Subtle 1" w:semiHidden="1" w:unhideWhenUsed="1"/>
+    <w:lsdException w:name="Table Subtle 2" w:semiHidden="1" w:unhideWhenUsed="1"/>
+    <w:lsdException w:name="Table Web 1" w:semiHidden="1" w:unhideWhenUsed="1"/>
+    <w:lsdException w:name="Table Web 2" w:semiHidden="1" w:unhideWhenUsed="1"/>
+    <w:lsdException w:name="Table Web 3" w:semiHidden="1" w:unhideWhenUsed="1"/>
+    <w:lsdException w:name="Balloon Text" w:semiHidden="1" w:unhideWhenUsed="1"/>
+    <w:lsdException w:name="Table Grid" w:uiPriority="59"/>
+    <w:lsdException w:name="Table Theme" w:semiHidden="1" w:unhideWhenUsed="1"/>
+    <w:lsdException w:name="Placeholder Text" w:semiHidden="1"/>
+    <w:lsdException w:name="No Spacing" w:uiPriority="1" w:qFormat="1"/>
+    <w:lsdException w:name="Light Shading" w:uiPriority="60"/>
+    <w:lsdException w:name="Light List" w:uiPriority="61"/>
+    <w:lsdException w:name="Light Grid" w:uiPriority="62"/>
+    <w:lsdException w:name="Medium Shading 1" w:uiPriority="63"/>
+    <w:lsdException w:name="Medium Shading 2" w:uiPriority="64"/>
+    <w:lsdException w:name="Medium List 1" w:uiPriority="65"/>
+    <w:lsdException w:name="Medium List 2" w:uiPriority="66"/>
+    <w:lsdException w:name="Medium Grid 1" w:uiPriority="67"/>
+    <w:lsdException w:name="Medium Grid 2" w:uiPriority="68"/>
+    <w:lsdException w:name="Medium Grid 3" w:uiPriority="69"/>
+    <w:lsdException w:name="Dark List" w:uiPriority="70"/>
+    <w:lsdException w:name="Colorful Shading" w:uiPriority="71"/>
+    <w:lsdException w:name="Colorful List" w:uiPriority="72"/>
+    <w:lsdException w:name="Colorful Grid" w:uiPriority="73"/>
+    <w:lsdException w:name="Light Shading Accent 1" w:uiPriority="60"/>
+    <w:lsdException w:name="Light List Accent 1" w:uiPriority="61"/>
+    <w:lsdException w:name="Light Grid Accent 1" w:uiPriority="62"/>
+    <w:lsdException w:name="Medium Shading 1 Accent 1" w:uiPriority="63"/>
+    <w:lsdException w:name="Medium Shading 2 Accent 1" w:uiPriority="64"/>
+    <w:lsdException w:name="Medium List 1 Accent 1" w:uiPriority="65"/>
+    <w:lsdException w:name="Revision" w:semiHidden="1"/>
+    <w:lsdException w:name="List Paragraph" w:uiPriority="34" w:qFormat="1"/>
+    <w:lsdException w:name="Quote" w:uiPriority="29" w:qFormat="1"/>
+    <w:lsdException w:name="Intense Quote" w:uiPriority="30" w:qFormat="1"/>
+    <w:lsdException w:name="Medium List 2 Accent 1" w:uiPriority="66"/>
+    <w:lsdException w:name="Medium Grid 1 Accent 1" w:uiPriority="67"/>
+    <w:lsdException w:name="Medium Grid 2 Accent 1" w:uiPriority="68"/>
+    <w:lsdException w:name="Medium Grid 3 Accent 1" w:uiPriority="69"/>
+    <w:lsdException w:name="Dark List Accent 1" w:uiPriority="70"/>
+    <w:lsdException w:name="Colorful Shading Accent 1" w:uiPriority="71"/>
+    <w:lsdException w:name="Colorful List Accent 1" w:uiPriority="72"/>
+    <w:lsdException w:name="Colorful Grid Accent 1" w:uiPriority="73"/>
+    <w:lsdException w:name="Light Shading Accent 2" w:uiPriority="60"/>
+    <w:lsdException w:name="Light List Accent 2" w:uiPriority="61"/>
+    <w:lsdException w:name="Light Grid Accent 2" w:uiPriority="62"/>
+    <w:lsdException w:name="Medium Shading 1 Accent 2" w:uiPriority="63"/>
+    <w:lsdException w:name="Medium Shading 2 Accent 2" w:uiPriority="64"/>
+    <w:lsdException w:name="Medium List 1 Accent 2" w:uiPriority="65"/>
+    <w:lsdException w:name="Medium List 2 Accent 2" w:uiPriority="66"/>
+    <w:lsdException w:name="Medium Grid 1 Accent 2" w:uiPriority="67"/>
+    <w:lsdException w:name="Medium Grid 2 Accent 2" w:uiPriority="68"/>
+    <w:lsdException w:name="Medium Grid 3 Accent 2" w:uiPriority="69"/>
+    <w:lsdException w:name="Dark List Accent 2" w:uiPriority="70"/>
+    <w:lsdException w:name="Colorful Shading Accent 2" w:uiPriority="71"/>
+    <w:lsdException w:name="Colorful List Accent 2" w:uiPriority="72"/>
+    <w:lsdException w:name="Colorful Grid Accent 2" w:uiPriority="73"/>
+    <w:lsdException w:name="Light Shading Accent 3" w:uiPriority="60"/>
+    <w:lsdException w:name="Light List Accent 3" w:uiPriority="61"/>
+    <w:lsdException w:name="Light Grid Accent 3" w:uiPriority="62"/>
+    <w:lsdException w:name="Medium Shading 1 Accent 3" w:uiPriority="63"/>
+    <w:lsdException w:name="Medium Shading 2 Accent 3" w:uiPriority="64"/>
+    <w:lsdException w:name="Medium List 1 Accent 3" w:uiPriority="65"/>
+    <w:lsdException w:name="Medium List 2 Accent 3" w:uiPriority="66"/>
+    <w:lsdException w:name="Medium Grid 1 Accent 3" w:uiPriority="67"/>
+    <w:lsdException w:name="Medium Grid 2 Accent 3" w:uiPriority="68"/>
+    <w:lsdException w:name="Medium Grid 3 Accent 3" w:uiPriority="69"/>
+    <w:lsdException w:name="Dark List Accent 3" w:uiPriority="70"/>
+    <w:lsdException w:name="Colorful Shading Accent 3" w:uiPriority="71"/>
+    <w:lsdException w:name="Colorful List Accent 3" w:uiPriority="72"/>
+    <w:lsdException w:name="Colorful Grid Accent 3" w:uiPriority="73"/>
+    <w:lsdException w:name="Light Shading Accent 4" w:uiPriority="60"/>
+    <w:lsdException w:name="Light List Accent 4" w:uiPriority="61"/>
+    <w:lsdException w:name="Light Grid Accent 4" w:uiPriority="62"/>
+    <w:lsdException w:name="Medium Shading 1 Accent 4" w:uiPriority="63"/>
+    <w:lsdException w:name="Medium Shading 2 Accent 4" w:uiPriority="64"/>
+    <w:lsdException w:name="Medium List 1 Accent 4" w:uiPriority="65"/>
+    <w:lsdException w:name="Medium List 2 Accent 4" w:uiPriority="66"/>
+    <w:lsdException w:name="Medium Grid 1 Accent 4" w:uiPriority="67"/>
+    <w:lsdException w:name="Medium Grid 2 Accent 4" w:uiPriority="68"/>
+    <w:lsdException w:name="Medium Grid 3 Accent 4" w:uiPriority="69"/>
+    <w:lsdException w:name="Dark List Accent 4" w:uiPriority="70"/>
+    <w:lsdException w:name="Colorful Shading Accent 4" w:uiPriority="71"/>
+    <w:lsdException w:name="Colorful List Accent 4" w:uiPriority="72"/>
+    <w:lsdException w:name="Colorful Grid Accent 4" w:uiPriority="73"/>
+    <w:lsdException w:name="Light Shading Accent 5" w:uiPriority="60"/>
+    <w:lsdException w:name="Light List Accent 5" w:uiPriority="61"/>
+    <w:lsdException w:name="Light Grid Accent 5" w:uiPriority="62"/>
+    <w:lsdException w:name="Medium Shading 1 Accent 5" w:uiPriority="63"/>
+    <w:lsdException w:name="Medium Shading 2 Accent 5" w:uiPriority="64"/>
+    <w:lsdException w:name="Medium List 1 Accent 5" w:uiPriority="65"/>
+    <w:lsdException w:name="Medium List 2 Accent 5" w:uiPriority="66"/>
+    <w:lsdException w:name="Medium Grid 1 Accent 5" w:uiPriority="67"/>
+    <w:lsdException w:name="Medium Grid 2 Accent 5" w:uiPriority="68"/>
+    <w:lsdException w:name="Medium Grid 3 Accent 5" w:uiPriority="69"/>
+    <w:lsdException w:name="Dark List Accent 5" w:uiPriority="70"/>
+    <w:lsdException w:name="Colorful Shading Accent 5" w:uiPriority="71"/>
+    <w:lsdException w:name="Colorful List Accent 5" w:uiPriority="72"/>
+    <w:lsdException w:name="Colorful Grid Accent 5" w:uiPriority="73"/>
+    <w:lsdException w:name="Light Shading Accent 6" w:uiPriority="60"/>
+    <w:lsdException w:name="Light List Accent 6" w:uiPriority="61"/>
+    <w:lsdException w:name="Light Grid Accent 6" w:uiPriority="62"/>
+    <w:lsdException w:name="Medium Shading 1 Accent 6" w:uiPriority="63"/>
+    <w:lsdException w:name="Medium Shading 2 Accent 6" w:uiPriority="64"/>
+    <w:lsdException w:name="Medium List 1 Accent 6" w:uiPriority="65"/>
+    <w:lsdException w:name="Medium List 2 Accent 6" w:uiPriority="66"/>
+    <w:lsdException w:name="Medium Grid 1 Accent 6" w:uiPriority="67"/>
+    <w:lsdException w:name="Medium Grid 2 Accent 6" w:uiPriority="68"/>
+    <w:lsdException w:name="Medium Grid 3 Accent 6" w:uiPriority="69"/>
+    <w:lsdException w:name="Dark List Accent 6" w:uiPriority="70"/>
+    <w:lsdException w:name="Colorful Shading Accent 6" w:uiPriority="71"/>
+    <w:lsdException w:name="Colorful List Accent 6" w:uiPriority="72"/>
+    <w:lsdException w:name="Colorful Grid Accent 6" w:uiPriority="73"/>
+    <w:lsdException w:name="Subtle Emphasis" w:uiPriority="19" w:qFormat="1"/>
+    <w:lsdException w:name="Intense Emphasis" w:uiPriority="21" w:qFormat="1"/>
+    <w:lsdException w:name="Subtle Reference" w:uiPriority="31" w:qFormat="1"/>
+    <w:lsdException w:name="Intense Reference" w:uiPriority="32" w:qFormat="1"/>
+    <w:lsdException w:name="Book Title" w:uiPriority="33" w:qFormat="1"/>
+    <w:lsdException w:name="Bibliography" w:semiHidden="1" w:uiPriority="37" w:unhideWhenUsed="1"/>
+    <w:lsdException w:name="TOC Heading" w:semiHidden="1" w:uiPriority="39" w:unhideWhenUsed="1" w:qFormat="1"/>
+    <w:lsdException w:name="Plain Table 1" w:uiPriority="41"/>
+    <w:lsdException w:name="Plain Table 2" w:uiPriority="42"/>
+    <w:lsdException w:name="Plain Table 3" w:uiPriority="43"/>
+    <w:lsdException w:name="Plain Table 4" w:uiPriority="44"/>
+    <w:lsdException w:name="Plain Table 5" w:uiPriority="45"/>
+    <w:lsdException w:name="Grid Table Light" w:uiPriority="40"/>
+    <w:lsdException w:name="Grid Table 1 Light" w:uiPriority="46"/>
+    <w:lsdException w:name="Grid Table 2" w:uiPriority="47"/>
+    <w:lsdException w:name="Grid Table 3" w:uiPriority="48"/>
+    <w:lsdException w:name="Grid Table 4" w:uiPriority="49"/>
+    <w:lsdException w:name="Grid Table 5 Dark" w:uiPriority="50"/>
+    <w:lsdException w:name="Grid Table 6 Colorful" w:uiPriority="51"/>
+    <w:lsdException w:name="Grid Table 7 Colorful" w:uiPriority="52"/>
+    <w:lsdException w:name="Grid Table 1 Light Accent 1" w:uiPriority="46"/>
+    <w:lsdException w:name="Grid Table 2 Accent 1" w:uiPriority="47"/>
+    <w:lsdException w:name="Grid Table 3 Accent 1" w:uiPriority="48"/>
+    <w:lsdException w:name="Grid Table 4 Accent 1" w:uiPriority="49"/>
+    <w:lsdException w:name="Grid Table 5 Dark Accent 1" w:uiPriority="50"/>
+    <w:lsdException w:name="Grid Table 6 Colorful Accent 1" w:uiPriority="51"/>
+    <w:lsdException w:name="Grid Table 7 Colorful Accent 1" w:uiPriority="52"/>
+    <w:lsdException w:name="Grid Table 1 Light Accent 2" w:uiPriority="46"/>
+    <w:lsdException w:name="Grid Table 2 Accent 2" w:uiPriority="47"/>
+    <w:lsdException w:name="Grid Table 3 Accent 2" w:uiPriority="48"/>
+    <w:lsdException w:name="Grid Table 4 Accent 2" w:uiPriority="49"/>
+    <w:lsdException w:name="Grid Table 5 Dark Accent 2" w:uiPriority="50"/>
+    <w:lsdException w:name="Grid Table 6 Colorful Accent 2" w:uiPriority="51"/>
+    <w:lsdException w:name="Grid Table 7 Colorful Accent 2" w:uiPriority="52"/>
+    <w:lsdException w:name="Grid Table 1 Light Accent 3" w:uiPriority="46"/>
+    <w:lsdException w:name="Grid Table 2 Accent 3" w:uiPriority="47"/>
+    <w:lsdException w:name="Grid Table 3 Accent 3" w:uiPriority="48"/>
+    <w:lsdException w:name="Grid Table 4 Accent 3" w:uiPriority="49"/>
+    <w:lsdException w:name="Grid Table 5 Dark Accent 3" w:uiPriority="50"/>
+    <w:lsdException w:name="Grid Table 6 Colorful Accent 3" w:uiPriority="51"/>
+    <w:lsdException w:name="Grid Table 7 Colorful Accent 3" w:uiPriority="52"/>
+    <w:lsdException w:name="Grid Table 1 Light Accent 4" w:uiPriority="46"/>
+    <w:lsdException w:name="Grid Table 2 Accent 4" w:uiPriority="47"/>
+    <w:lsdException w:name="Grid Table 3 Accent 4" w:uiPriority="48"/>
+    <w:lsdException w:name="Grid Table 4 Accent 4" w:uiPriority="49"/>
+    <w:lsdException w:name="Grid Table 5 Dark Accent 4" w:uiPriority="50"/>
+    <w:lsdException w:name="Grid Table 6 Colorful Accent 4" w:uiPriority="51"/>
+    <w:lsdException w:name="Grid Table 7 Colorful Accent 4" w:uiPriority="52"/>
+    <w:lsdException w:name="Grid Table 1 Light Accent 5" w:uiPriority="46"/>
+    <w:lsdException w:name="Grid Table 2 Accent 5" w:uiPriority="47"/>
+    <w:lsdException w:name="Grid Table 3 Accent 5" w:uiPriority="48"/>
+    <w:lsdException w:name="Grid Table 4 Accent 5" w:uiPriority="49"/>
+    <w:lsdException w:name="Grid Table 5 Dark Accent 5" w:uiPriority="50"/>
+    <w:lsdException w:name="Grid Table 6 Colorful Accent 5" w:uiPriority="51"/>
+    <w:lsdException w:name="Grid Table 7 Colorful Accent 5" w:uiPriority="52"/>
+    <w:lsdException w:name="Grid Table 1 Light Accent 6" w:uiPriority="46"/>
+    <w:lsdException w:name="Grid Table 2 Accent 6" w:uiPriority="47"/>
+    <w:lsdException w:name="Grid Table 3 Accent 6" w:uiPriority="48"/>
+    <w:lsdException w:name="Grid Table 4 Accent 6" w:uiPriority="49"/>
+    <w:lsdException w:name="Grid Table 5 Dark Accent 6" w:uiPriority="50"/>
+    <w:lsdException w:name="Grid Table 6 Colorful Accent 6" w:uiPriority="51"/>
+    <w:lsdException w:name="Grid Table 7 Colorful Accent 6" w:uiPriority="52"/>
+    <w:lsdException w:name="List Table 1 Light" w:uiPriority="46"/>
+    <w:lsdException w:name="List Table 2" w:uiPriority="47"/>
+    <w:lsdException w:name="List Table 3" w:uiPriority="48"/>
+    <w:lsdException w:name="List Table 4" w:uiPriority="49"/>
+    <w:lsdException w:name="List Table 5 Dark" w:uiPriority="50"/>
+    <w:lsdException w:name="List Table 6 Colorful" w:uiPriority="51"/>
+    <w:lsdException w:name="List Table 7 Colorful" w:uiPriority="52"/>
+    <w:lsdException w:name="List Table 1 Light Accent 1" w:uiPriority="46"/>
+    <w:lsdException w:name="List Table 2 Accent 1" w:uiPriority="47"/>
+    <w:lsdException w:name="List Table 3 Accent 1" w:uiPriority="48"/>
+    <w:lsdException w:name="List Table 4 Accent 1" w:uiPriority="49"/>
+    <w:lsdException w:name="List Table 5 Dark Accent 1" w:uiPriority="50"/>
+    <w:lsdException w:name="List Table 6 Colorful Accent 1" w:uiPriority="51"/>
+    <w:lsdException w:name="List Table 7 Colorful Accent 1" w:uiPriority="52"/>
+    <w:lsdException w:name="List Table 1 Light Accent 2" w:uiPriority="46"/>
+    <w:lsdException w:name="List Table 2 Accent 2" w:uiPriority="47"/>
+    <w:lsdException w:name="List Table 3 Accent 2" w:uiPriority="48"/>
+    <w:lsdException w:name="List Table 4 Accent 2" w:uiPriority="49"/>
+    <w:lsdException w:name="List Table 5 Dark Accent 2" w:uiPriority="50"/>
+    <w:lsdException w:name="List Table 6 Colorful Accent 2" w:uiPriority="51"/>
+    <w:lsdException w:name="List Table 7 Colorful Accent 2" w:uiPriority="52"/>
+    <w:lsdException w:name="List Table 1 Light Accent 3" w:uiPriority="46"/>
+    <w:lsdException w:name="List Table 2 Accent 3" w:uiPriority="47"/>
+    <w:lsdException w:name="List Table 3 Accent 3" w:uiPriority="48"/>
+    <w:lsdException w:name="List Table 4 Accent 3" w:uiPriority="49"/>
+    <w:lsdException w:name="List Table 5 Dark Accent 3" w:uiPriority="50"/>
+    <w:lsdException w:name="List Table 6 Colorful Accent 3" w:uiPriority="51"/>
+    <w:lsdException w:name="List Table 7 Colorful Accent 3" w:uiPriority="52"/>
+    <w:lsdException w:name="List Table 1 Light Accent 4" w:uiPriority="46"/>
+    <w:lsdException w:name="List Table 2 Accent 4" w:uiPriority="47"/>
+    <w:lsdException w:name="List Table 3 Accent 4" w:uiPriority="48"/>
+    <w:lsdException w:name="List Table 4 Accent 4" w:uiPriority="49"/>
+    <w:lsdException w:name="List Table 5 Dark Accent 4" w:uiPriority="50"/>
+    <w:lsdException w:name="List Table 6 Colorful Accent 4" w:uiPriority="51"/>
+    <w:lsdException w:name="List Table 7 Colorful Accent 4" w:uiPriority="52"/>
+    <w:lsdException w:name="List Table 1 Light Accent 5" w:uiPriority="46"/>
+    <w:lsdException w:name="List Table 2 Accent 5" w:uiPriority="47"/>
+    <w:lsdException w:name="List Table 3 Accent 5" w:uiPriority="48"/>
+    <w:lsdException w:name="List Table 4 Accent 5" w:uiPriority="49"/>
+    <w:lsdException w:name="List Table 5 Dark Accent 5" w:uiPriority="50"/>
+    <w:lsdException w:name="List Table 6 Colorful Accent 5" w:uiPriority="51"/>
+    <w:lsdException w:name="List Table 7 Colorful Accent 5" w:uiPriority="52"/>
+    <w:lsdException w:name="List Table 1 Light Accent 6" w:uiPriority="46"/>
+    <w:lsdException w:name="List Table 2 Accent 6" w:uiPriority="47"/>
+    <w:lsdException w:name="List Table 3 Accent 6" w:uiPriority="48"/>
+    <w:lsdException w:name="List Table 4 Accent 6" w:uiPriority="49"/>
+    <w:lsdException w:name="List Table 5 Dark Accent 6" w:uiPriority="50"/>
+    <w:lsdException w:name="List Table 6 Colorful Accent 6" w:uiPriority="51"/>
+    <w:lsdException w:name="List Table 7 Colorful Accent 6" w:uiPriority="52"/>
+    <w:lsdException w:name="Mention" w:semiHidden="1" w:unhideWhenUsed="1"/>
+    <w:lsdException w:name="Smart Hyperlink" w:semiHidden="1" w:unhideWhenUsed="1"/>
+    <w:lsdException w:name="Hashtag" w:semiHidden="1" w:unhideWhenUsed="1"/>
+    <w:lsdException w:name="Unresolved Mention" w:semiHidden="1" w:unhideWhenUsed="1"/>
+    <w:lsdException w:name="Smart Link" w:semiHidden="1" w:unhideWhenUsed="1"/>
   </w:latentStyles>
   <w:style w:type="paragraph" w:default="1" w:styleId="Normal">
     <w:name w:val="Normal"/>

</xml_diff>